<commit_message>
commited the updated document with screenshots
</commit_message>
<xml_diff>
--- a/01_Version_Control_System.docx
+++ b/01_Version_Control_System.docx
@@ -1,6 +1,6 @@
 
 <file path=word/document.xml><?xml version="1.0" encoding="utf-8"?>
-<w:document xmlns:wpc="http://schemas.microsoft.com/office/word/2010/wordprocessingCanvas" xmlns:cx="http://schemas.microsoft.com/office/drawing/2014/chartex" xmlns:cx1="http://schemas.microsoft.com/office/drawing/2015/9/8/chartex" xmlns:cx2="http://schemas.microsoft.com/office/drawing/2015/10/21/chartex" xmlns:cx3="http://schemas.microsoft.com/office/drawing/2016/5/9/chartex" xmlns:cx4="http://schemas.microsoft.com/office/drawing/2016/5/10/chartex" xmlns:cx5="http://schemas.microsoft.com/office/drawing/2016/5/11/chartex" xmlns:cx6="http://schemas.microsoft.com/office/drawing/2016/5/12/chartex" xmlns:cx7="http://schemas.microsoft.com/office/drawing/2016/5/13/chartex" xmlns:cx8="http://schemas.microsoft.com/office/drawing/2016/5/14/chartex" xmlns:mc="http://schemas.openxmlformats.org/markup-compatibility/2006" xmlns:aink="http://schemas.microsoft.com/office/drawing/2016/ink" xmlns:am3d="http://schemas.microsoft.com/office/drawing/2017/model3d" xmlns:o="urn:schemas-microsoft-com:office:office" xmlns:oel="http://schemas.microsoft.com/office/2019/extlst" xmlns:r="http://schemas.openxmlformats.org/officeDocument/2006/relationships" xmlns:m="http://schemas.openxmlformats.org/officeDocument/2006/math" xmlns:v="urn:schemas-microsoft-com:vml" xmlns:wp14="http://schemas.microsoft.com/office/word/2010/wordprocessingDrawing" xmlns:wp="http://schemas.openxmlformats.org/drawingml/2006/wordprocessingDrawing" xmlns:w10="urn:schemas-microsoft-com:office:word" xmlns:w="http://schemas.openxmlformats.org/wordprocessingml/2006/main" xmlns:w14="http://schemas.microsoft.com/office/word/2010/wordml" xmlns:w15="http://schemas.microsoft.com/office/word/2012/wordml" xmlns:w16cex="http://schemas.microsoft.com/office/word/2018/wordml/cex" xmlns:w16cid="http://schemas.microsoft.com/office/word/2016/wordml/cid" xmlns:w16="http://schemas.microsoft.com/office/word/2018/wordml" xmlns:w16sdtdh="http://schemas.microsoft.com/office/word/2020/wordml/sdtdatahash" xmlns:w16se="http://schemas.microsoft.com/office/word/2015/wordml/symex" xmlns:wpg="http://schemas.microsoft.com/office/word/2010/wordprocessingGroup" xmlns:wpi="http://schemas.microsoft.com/office/word/2010/wordprocessingInk" xmlns:wne="http://schemas.microsoft.com/office/word/2006/wordml" xmlns:wps="http://schemas.microsoft.com/office/word/2010/wordprocessingShape" mc:Ignorable="w14 w15 w16se w16cid w16 w16cex w16sdtdh wp14">
+<w:document xmlns:ve="http://schemas.openxmlformats.org/markup-compatibility/2006" xmlns:o="urn:schemas-microsoft-com:office:office" xmlns:r="http://schemas.openxmlformats.org/officeDocument/2006/relationships" xmlns:m="http://schemas.openxmlformats.org/officeDocument/2006/math" xmlns:v="urn:schemas-microsoft-com:vml" xmlns:wp="http://schemas.openxmlformats.org/drawingml/2006/wordprocessingDrawing" xmlns:w10="urn:schemas-microsoft-com:office:word" xmlns:w="http://schemas.openxmlformats.org/wordprocessingml/2006/main" xmlns:wne="http://schemas.microsoft.com/office/word/2006/wordml">
   <w:body>
     <w:p>
       <w:pPr>
@@ -456,6 +456,52 @@
           <w:szCs w:val="24"/>
         </w:rPr>
       </w:pPr>
+      <w:r>
+        <w:rPr>
+          <w:rFonts w:ascii="Times New Roman" w:hAnsi="Times New Roman" w:cs="Times New Roman"/>
+          <w:b/>
+          <w:bCs/>
+          <w:noProof/>
+          <w:sz w:val="24"/>
+          <w:szCs w:val="24"/>
+          <w:lang w:val="en-US"/>
+        </w:rPr>
+        <w:drawing>
+          <wp:inline distT="0" distB="0" distL="0" distR="0">
+            <wp:extent cx="5731510" cy="3222625"/>
+            <wp:effectExtent l="19050" t="0" r="2540" b="0"/>
+            <wp:docPr id="1" name="Picture 0" descr="Screenshot (158).png"/>
+            <wp:cNvGraphicFramePr>
+              <a:graphicFrameLocks xmlns:a="http://schemas.openxmlformats.org/drawingml/2006/main" noChangeAspect="1"/>
+            </wp:cNvGraphicFramePr>
+            <a:graphic xmlns:a="http://schemas.openxmlformats.org/drawingml/2006/main">
+              <a:graphicData uri="http://schemas.openxmlformats.org/drawingml/2006/picture">
+                <pic:pic xmlns:pic="http://schemas.openxmlformats.org/drawingml/2006/picture">
+                  <pic:nvPicPr>
+                    <pic:cNvPr id="0" name="Screenshot (158).png"/>
+                    <pic:cNvPicPr/>
+                  </pic:nvPicPr>
+                  <pic:blipFill>
+                    <a:blip r:embed="rId7"/>
+                    <a:stretch>
+                      <a:fillRect/>
+                    </a:stretch>
+                  </pic:blipFill>
+                  <pic:spPr>
+                    <a:xfrm>
+                      <a:off x="0" y="0"/>
+                      <a:ext cx="5731510" cy="3222625"/>
+                    </a:xfrm>
+                    <a:prstGeom prst="rect">
+                      <a:avLst/>
+                    </a:prstGeom>
+                  </pic:spPr>
+                </pic:pic>
+              </a:graphicData>
+            </a:graphic>
+          </wp:inline>
+        </w:drawing>
+      </w:r>
     </w:p>
     <w:p>
       <w:pPr>
@@ -573,6 +619,144 @@
           <w:szCs w:val="24"/>
         </w:rPr>
       </w:pPr>
+      <w:r>
+        <w:rPr>
+          <w:rFonts w:ascii="Times New Roman" w:hAnsi="Times New Roman" w:cs="Times New Roman"/>
+          <w:b/>
+          <w:bCs/>
+          <w:noProof/>
+          <w:sz w:val="24"/>
+          <w:szCs w:val="24"/>
+          <w:lang w:val="en-US"/>
+        </w:rPr>
+        <w:drawing>
+          <wp:inline distT="0" distB="0" distL="0" distR="0">
+            <wp:extent cx="5731510" cy="3222625"/>
+            <wp:effectExtent l="19050" t="0" r="2540" b="0"/>
+            <wp:docPr id="2" name="Picture 1" descr="Screenshot (159).png"/>
+            <wp:cNvGraphicFramePr>
+              <a:graphicFrameLocks xmlns:a="http://schemas.openxmlformats.org/drawingml/2006/main" noChangeAspect="1"/>
+            </wp:cNvGraphicFramePr>
+            <a:graphic xmlns:a="http://schemas.openxmlformats.org/drawingml/2006/main">
+              <a:graphicData uri="http://schemas.openxmlformats.org/drawingml/2006/picture">
+                <pic:pic xmlns:pic="http://schemas.openxmlformats.org/drawingml/2006/picture">
+                  <pic:nvPicPr>
+                    <pic:cNvPr id="0" name="Screenshot (159).png"/>
+                    <pic:cNvPicPr/>
+                  </pic:nvPicPr>
+                  <pic:blipFill>
+                    <a:blip r:embed="rId8"/>
+                    <a:stretch>
+                      <a:fillRect/>
+                    </a:stretch>
+                  </pic:blipFill>
+                  <pic:spPr>
+                    <a:xfrm>
+                      <a:off x="0" y="0"/>
+                      <a:ext cx="5731510" cy="3222625"/>
+                    </a:xfrm>
+                    <a:prstGeom prst="rect">
+                      <a:avLst/>
+                    </a:prstGeom>
+                  </pic:spPr>
+                </pic:pic>
+              </a:graphicData>
+            </a:graphic>
+          </wp:inline>
+        </w:drawing>
+      </w:r>
+    </w:p>
+    <w:p>
+      <w:pPr>
+        <w:jc w:val="both"/>
+        <w:rPr>
+          <w:rFonts w:ascii="Times New Roman" w:hAnsi="Times New Roman" w:cs="Times New Roman"/>
+          <w:b/>
+          <w:bCs/>
+          <w:sz w:val="24"/>
+          <w:szCs w:val="24"/>
+        </w:rPr>
+      </w:pPr>
+      <w:r>
+        <w:rPr>
+          <w:rFonts w:ascii="Times New Roman" w:hAnsi="Times New Roman" w:cs="Times New Roman"/>
+          <w:b/>
+          <w:bCs/>
+          <w:noProof/>
+          <w:sz w:val="24"/>
+          <w:szCs w:val="24"/>
+          <w:lang w:val="en-US"/>
+        </w:rPr>
+        <w:drawing>
+          <wp:inline distT="0" distB="0" distL="0" distR="0">
+            <wp:extent cx="5731510" cy="3221929"/>
+            <wp:effectExtent l="19050" t="0" r="2540" b="0"/>
+            <wp:docPr id="5" name="Picture 2" descr="C:\Users\pc\Pictures\Screenshots\Screenshot (161).png"/>
+            <wp:cNvGraphicFramePr>
+              <a:graphicFrameLocks xmlns:a="http://schemas.openxmlformats.org/drawingml/2006/main" noChangeAspect="1"/>
+            </wp:cNvGraphicFramePr>
+            <a:graphic xmlns:a="http://schemas.openxmlformats.org/drawingml/2006/main">
+              <a:graphicData uri="http://schemas.openxmlformats.org/drawingml/2006/picture">
+                <pic:pic xmlns:pic="http://schemas.openxmlformats.org/drawingml/2006/picture">
+                  <pic:nvPicPr>
+                    <pic:cNvPr id="0" name="Picture 2" descr="C:\Users\pc\Pictures\Screenshots\Screenshot (161).png"/>
+                    <pic:cNvPicPr>
+                      <a:picLocks noChangeAspect="1" noChangeArrowheads="1"/>
+                    </pic:cNvPicPr>
+                  </pic:nvPicPr>
+                  <pic:blipFill>
+                    <a:blip r:embed="rId9"/>
+                    <a:srcRect/>
+                    <a:stretch>
+                      <a:fillRect/>
+                    </a:stretch>
+                  </pic:blipFill>
+                  <pic:spPr bwMode="auto">
+                    <a:xfrm>
+                      <a:off x="0" y="0"/>
+                      <a:ext cx="5731510" cy="3221929"/>
+                    </a:xfrm>
+                    <a:prstGeom prst="rect">
+                      <a:avLst/>
+                    </a:prstGeom>
+                    <a:noFill/>
+                    <a:ln w="9525">
+                      <a:noFill/>
+                      <a:miter lim="800000"/>
+                      <a:headEnd/>
+                      <a:tailEnd/>
+                    </a:ln>
+                  </pic:spPr>
+                </pic:pic>
+              </a:graphicData>
+            </a:graphic>
+          </wp:inline>
+        </w:drawing>
+      </w:r>
+    </w:p>
+    <w:p>
+      <w:pPr>
+        <w:jc w:val="both"/>
+        <w:rPr>
+          <w:rFonts w:ascii="Times New Roman" w:hAnsi="Times New Roman" w:cs="Times New Roman"/>
+          <w:b/>
+          <w:bCs/>
+          <w:sz w:val="24"/>
+          <w:szCs w:val="24"/>
+        </w:rPr>
+      </w:pPr>
+    </w:p>
+    <w:p>
+      <w:pPr>
+        <w:jc w:val="both"/>
+        <w:rPr>
+          <w:rFonts w:ascii="Times New Roman" w:hAnsi="Times New Roman" w:cs="Times New Roman"/>
+          <w:b/>
+          <w:bCs/>
+          <w:sz w:val="24"/>
+          <w:szCs w:val="24"/>
+        </w:rPr>
+      </w:pPr>
     </w:p>
     <w:p>
       <w:pPr>
@@ -622,6 +806,7 @@
           <w:sz w:val="24"/>
           <w:szCs w:val="24"/>
         </w:rPr>
+        <w:lastRenderedPageBreak/>
         <w:t>Stage the created file and commit to the local repository</w:t>
       </w:r>
     </w:p>
@@ -636,6 +821,62 @@
           <w:szCs w:val="24"/>
         </w:rPr>
       </w:pPr>
+      <w:r>
+        <w:rPr>
+          <w:rFonts w:ascii="Times New Roman" w:hAnsi="Times New Roman" w:cs="Times New Roman"/>
+          <w:b/>
+          <w:bCs/>
+          <w:noProof/>
+          <w:sz w:val="24"/>
+          <w:szCs w:val="24"/>
+          <w:lang w:val="en-US"/>
+        </w:rPr>
+        <w:drawing>
+          <wp:inline distT="0" distB="0" distL="0" distR="0">
+            <wp:extent cx="5731510" cy="3221929"/>
+            <wp:effectExtent l="19050" t="0" r="2540" b="0"/>
+            <wp:docPr id="6" name="Picture 3" descr="C:\Users\pc\Pictures\Screenshots\Screenshot (162).png"/>
+            <wp:cNvGraphicFramePr>
+              <a:graphicFrameLocks xmlns:a="http://schemas.openxmlformats.org/drawingml/2006/main" noChangeAspect="1"/>
+            </wp:cNvGraphicFramePr>
+            <a:graphic xmlns:a="http://schemas.openxmlformats.org/drawingml/2006/main">
+              <a:graphicData uri="http://schemas.openxmlformats.org/drawingml/2006/picture">
+                <pic:pic xmlns:pic="http://schemas.openxmlformats.org/drawingml/2006/picture">
+                  <pic:nvPicPr>
+                    <pic:cNvPr id="0" name="Picture 3" descr="C:\Users\pc\Pictures\Screenshots\Screenshot (162).png"/>
+                    <pic:cNvPicPr>
+                      <a:picLocks noChangeAspect="1" noChangeArrowheads="1"/>
+                    </pic:cNvPicPr>
+                  </pic:nvPicPr>
+                  <pic:blipFill>
+                    <a:blip r:embed="rId10"/>
+                    <a:srcRect/>
+                    <a:stretch>
+                      <a:fillRect/>
+                    </a:stretch>
+                  </pic:blipFill>
+                  <pic:spPr bwMode="auto">
+                    <a:xfrm>
+                      <a:off x="0" y="0"/>
+                      <a:ext cx="5731510" cy="3221929"/>
+                    </a:xfrm>
+                    <a:prstGeom prst="rect">
+                      <a:avLst/>
+                    </a:prstGeom>
+                    <a:noFill/>
+                    <a:ln w="9525">
+                      <a:noFill/>
+                      <a:miter lim="800000"/>
+                      <a:headEnd/>
+                      <a:tailEnd/>
+                    </a:ln>
+                  </pic:spPr>
+                </pic:pic>
+              </a:graphicData>
+            </a:graphic>
+          </wp:inline>
+        </w:drawing>
+      </w:r>
     </w:p>
     <w:p>
       <w:pPr>
@@ -685,33 +926,145 @@
           <w:sz w:val="24"/>
           <w:szCs w:val="24"/>
         </w:rPr>
+        <w:t>Create different version of the file and commit the changes</w:t>
+      </w:r>
+    </w:p>
+    <w:p>
+      <w:pPr>
+        <w:jc w:val="both"/>
+        <w:rPr>
+          <w:rFonts w:ascii="Times New Roman" w:hAnsi="Times New Roman" w:cs="Times New Roman"/>
+          <w:b/>
+          <w:bCs/>
+          <w:sz w:val="24"/>
+          <w:szCs w:val="24"/>
+        </w:rPr>
+      </w:pPr>
+      <w:r>
+        <w:rPr>
+          <w:rFonts w:ascii="Times New Roman" w:hAnsi="Times New Roman" w:cs="Times New Roman"/>
+          <w:b/>
+          <w:bCs/>
+          <w:noProof/>
+          <w:sz w:val="24"/>
+          <w:szCs w:val="24"/>
+          <w:lang w:val="en-US"/>
+        </w:rPr>
+        <w:drawing>
+          <wp:inline distT="0" distB="0" distL="0" distR="0">
+            <wp:extent cx="5731510" cy="3221929"/>
+            <wp:effectExtent l="19050" t="0" r="2540" b="0"/>
+            <wp:docPr id="7" name="Picture 4"/>
+            <wp:cNvGraphicFramePr>
+              <a:graphicFrameLocks xmlns:a="http://schemas.openxmlformats.org/drawingml/2006/main" noChangeAspect="1"/>
+            </wp:cNvGraphicFramePr>
+            <a:graphic xmlns:a="http://schemas.openxmlformats.org/drawingml/2006/main">
+              <a:graphicData uri="http://schemas.openxmlformats.org/drawingml/2006/picture">
+                <pic:pic xmlns:pic="http://schemas.openxmlformats.org/drawingml/2006/picture">
+                  <pic:nvPicPr>
+                    <pic:cNvPr id="0" name="Picture 4"/>
+                    <pic:cNvPicPr>
+                      <a:picLocks noChangeAspect="1" noChangeArrowheads="1"/>
+                    </pic:cNvPicPr>
+                  </pic:nvPicPr>
+                  <pic:blipFill>
+                    <a:blip r:embed="rId11"/>
+                    <a:srcRect/>
+                    <a:stretch>
+                      <a:fillRect/>
+                    </a:stretch>
+                  </pic:blipFill>
+                  <pic:spPr bwMode="auto">
+                    <a:xfrm>
+                      <a:off x="0" y="0"/>
+                      <a:ext cx="5731510" cy="3221929"/>
+                    </a:xfrm>
+                    <a:prstGeom prst="rect">
+                      <a:avLst/>
+                    </a:prstGeom>
+                    <a:noFill/>
+                    <a:ln w="9525">
+                      <a:noFill/>
+                      <a:miter lim="800000"/>
+                      <a:headEnd/>
+                      <a:tailEnd/>
+                    </a:ln>
+                  </pic:spPr>
+                </pic:pic>
+              </a:graphicData>
+            </a:graphic>
+          </wp:inline>
+        </w:drawing>
+      </w:r>
+    </w:p>
+    <w:p>
+      <w:pPr>
+        <w:jc w:val="both"/>
+        <w:rPr>
+          <w:rFonts w:ascii="Times New Roman" w:hAnsi="Times New Roman" w:cs="Times New Roman"/>
+          <w:b/>
+          <w:bCs/>
+          <w:sz w:val="24"/>
+          <w:szCs w:val="24"/>
+        </w:rPr>
+      </w:pPr>
+      <w:r>
+        <w:rPr>
+          <w:rFonts w:ascii="Times New Roman" w:hAnsi="Times New Roman" w:cs="Times New Roman"/>
+          <w:b/>
+          <w:bCs/>
+          <w:noProof/>
+          <w:sz w:val="24"/>
+          <w:szCs w:val="24"/>
+          <w:lang w:val="en-US"/>
+        </w:rPr>
         <w:lastRenderedPageBreak/>
-        <w:t>Create different version of the file and commit the changes</w:t>
-      </w:r>
-    </w:p>
-    <w:p>
-      <w:pPr>
-        <w:jc w:val="both"/>
-        <w:rPr>
-          <w:rFonts w:ascii="Times New Roman" w:hAnsi="Times New Roman" w:cs="Times New Roman"/>
-          <w:b/>
-          <w:bCs/>
-          <w:sz w:val="24"/>
-          <w:szCs w:val="24"/>
-        </w:rPr>
-      </w:pPr>
-    </w:p>
-    <w:p>
-      <w:pPr>
-        <w:jc w:val="both"/>
-        <w:rPr>
-          <w:rFonts w:ascii="Times New Roman" w:hAnsi="Times New Roman" w:cs="Times New Roman"/>
-          <w:b/>
-          <w:bCs/>
-          <w:sz w:val="24"/>
-          <w:szCs w:val="24"/>
-        </w:rPr>
-      </w:pPr>
+        <w:drawing>
+          <wp:inline distT="0" distB="0" distL="0" distR="0">
+            <wp:extent cx="5731510" cy="3221929"/>
+            <wp:effectExtent l="19050" t="0" r="2540" b="0"/>
+            <wp:docPr id="8" name="Picture 7" descr="C:\Users\pc\Pictures\Screenshots\Screenshot (164).png"/>
+            <wp:cNvGraphicFramePr>
+              <a:graphicFrameLocks xmlns:a="http://schemas.openxmlformats.org/drawingml/2006/main" noChangeAspect="1"/>
+            </wp:cNvGraphicFramePr>
+            <a:graphic xmlns:a="http://schemas.openxmlformats.org/drawingml/2006/main">
+              <a:graphicData uri="http://schemas.openxmlformats.org/drawingml/2006/picture">
+                <pic:pic xmlns:pic="http://schemas.openxmlformats.org/drawingml/2006/picture">
+                  <pic:nvPicPr>
+                    <pic:cNvPr id="0" name="Picture 7" descr="C:\Users\pc\Pictures\Screenshots\Screenshot (164).png"/>
+                    <pic:cNvPicPr>
+                      <a:picLocks noChangeAspect="1" noChangeArrowheads="1"/>
+                    </pic:cNvPicPr>
+                  </pic:nvPicPr>
+                  <pic:blipFill>
+                    <a:blip r:embed="rId12"/>
+                    <a:srcRect/>
+                    <a:stretch>
+                      <a:fillRect/>
+                    </a:stretch>
+                  </pic:blipFill>
+                  <pic:spPr bwMode="auto">
+                    <a:xfrm>
+                      <a:off x="0" y="0"/>
+                      <a:ext cx="5731510" cy="3221929"/>
+                    </a:xfrm>
+                    <a:prstGeom prst="rect">
+                      <a:avLst/>
+                    </a:prstGeom>
+                    <a:noFill/>
+                    <a:ln w="9525">
+                      <a:noFill/>
+                      <a:miter lim="800000"/>
+                      <a:headEnd/>
+                      <a:tailEnd/>
+                    </a:ln>
+                  </pic:spPr>
+                </pic:pic>
+              </a:graphicData>
+            </a:graphic>
+          </wp:inline>
+        </w:drawing>
+      </w:r>
     </w:p>
     <w:p>
       <w:pPr>
@@ -754,6 +1107,122 @@
     </w:p>
     <w:p>
       <w:pPr>
+        <w:jc w:val="both"/>
+        <w:rPr>
+          <w:rFonts w:ascii="Times New Roman" w:hAnsi="Times New Roman" w:cs="Times New Roman"/>
+          <w:b/>
+          <w:bCs/>
+          <w:sz w:val="24"/>
+          <w:szCs w:val="24"/>
+        </w:rPr>
+      </w:pPr>
+      <w:r>
+        <w:rPr>
+          <w:rFonts w:ascii="Times New Roman" w:hAnsi="Times New Roman" w:cs="Times New Roman"/>
+          <w:b/>
+          <w:bCs/>
+          <w:noProof/>
+          <w:sz w:val="24"/>
+          <w:szCs w:val="24"/>
+          <w:lang w:val="en-US"/>
+        </w:rPr>
+        <w:drawing>
+          <wp:inline distT="0" distB="0" distL="0" distR="0">
+            <wp:extent cx="5731510" cy="3221929"/>
+            <wp:effectExtent l="19050" t="0" r="2540" b="0"/>
+            <wp:docPr id="9" name="Picture 8"/>
+            <wp:cNvGraphicFramePr>
+              <a:graphicFrameLocks xmlns:a="http://schemas.openxmlformats.org/drawingml/2006/main" noChangeAspect="1"/>
+            </wp:cNvGraphicFramePr>
+            <a:graphic xmlns:a="http://schemas.openxmlformats.org/drawingml/2006/main">
+              <a:graphicData uri="http://schemas.openxmlformats.org/drawingml/2006/picture">
+                <pic:pic xmlns:pic="http://schemas.openxmlformats.org/drawingml/2006/picture">
+                  <pic:nvPicPr>
+                    <pic:cNvPr id="0" name="Picture 8"/>
+                    <pic:cNvPicPr>
+                      <a:picLocks noChangeAspect="1" noChangeArrowheads="1"/>
+                    </pic:cNvPicPr>
+                  </pic:nvPicPr>
+                  <pic:blipFill>
+                    <a:blip r:embed="rId13"/>
+                    <a:srcRect/>
+                    <a:stretch>
+                      <a:fillRect/>
+                    </a:stretch>
+                  </pic:blipFill>
+                  <pic:spPr bwMode="auto">
+                    <a:xfrm>
+                      <a:off x="0" y="0"/>
+                      <a:ext cx="5731510" cy="3221929"/>
+                    </a:xfrm>
+                    <a:prstGeom prst="rect">
+                      <a:avLst/>
+                    </a:prstGeom>
+                    <a:noFill/>
+                    <a:ln w="9525">
+                      <a:noFill/>
+                      <a:miter lim="800000"/>
+                      <a:headEnd/>
+                      <a:tailEnd/>
+                    </a:ln>
+                  </pic:spPr>
+                </pic:pic>
+              </a:graphicData>
+            </a:graphic>
+          </wp:inline>
+        </w:drawing>
+      </w:r>
+    </w:p>
+    <w:p>
+      <w:pPr>
+        <w:jc w:val="both"/>
+        <w:rPr>
+          <w:rFonts w:ascii="Times New Roman" w:hAnsi="Times New Roman" w:cs="Times New Roman"/>
+          <w:b/>
+          <w:bCs/>
+          <w:sz w:val="24"/>
+          <w:szCs w:val="24"/>
+        </w:rPr>
+      </w:pPr>
+    </w:p>
+    <w:p>
+      <w:pPr>
+        <w:jc w:val="both"/>
+        <w:rPr>
+          <w:rFonts w:ascii="Times New Roman" w:hAnsi="Times New Roman" w:cs="Times New Roman"/>
+          <w:b/>
+          <w:bCs/>
+          <w:sz w:val="24"/>
+          <w:szCs w:val="24"/>
+        </w:rPr>
+      </w:pPr>
+    </w:p>
+    <w:p>
+      <w:pPr>
+        <w:jc w:val="both"/>
+        <w:rPr>
+          <w:rFonts w:ascii="Times New Roman" w:hAnsi="Times New Roman" w:cs="Times New Roman"/>
+          <w:b/>
+          <w:bCs/>
+          <w:sz w:val="24"/>
+          <w:szCs w:val="24"/>
+        </w:rPr>
+      </w:pPr>
+    </w:p>
+    <w:p>
+      <w:pPr>
+        <w:jc w:val="both"/>
+        <w:rPr>
+          <w:rFonts w:ascii="Times New Roman" w:hAnsi="Times New Roman" w:cs="Times New Roman"/>
+          <w:b/>
+          <w:bCs/>
+          <w:sz w:val="24"/>
+          <w:szCs w:val="24"/>
+        </w:rPr>
+      </w:pPr>
+    </w:p>
+    <w:p>
+      <w:pPr>
         <w:pStyle w:val="ListParagraph"/>
         <w:numPr>
           <w:ilvl w:val="0"/>
@@ -776,7 +1245,76 @@
           <w:sz w:val="24"/>
           <w:szCs w:val="24"/>
         </w:rPr>
+        <w:lastRenderedPageBreak/>
         <w:t>Create a remote repository</w:t>
+      </w:r>
+    </w:p>
+    <w:p>
+      <w:pPr>
+        <w:jc w:val="both"/>
+        <w:rPr>
+          <w:rFonts w:ascii="Times New Roman" w:hAnsi="Times New Roman" w:cs="Times New Roman"/>
+          <w:b/>
+          <w:bCs/>
+          <w:sz w:val="24"/>
+          <w:szCs w:val="24"/>
+        </w:rPr>
+      </w:pPr>
+      <w:r>
+        <w:rPr>
+          <w:rFonts w:ascii="Times New Roman" w:hAnsi="Times New Roman" w:cs="Times New Roman"/>
+          <w:b/>
+          <w:bCs/>
+          <w:noProof/>
+          <w:sz w:val="24"/>
+          <w:szCs w:val="24"/>
+          <w:lang w:val="en-US"/>
+        </w:rPr>
+        <w:drawing>
+          <wp:inline distT="0" distB="0" distL="0" distR="0">
+            <wp:extent cx="5731510" cy="3221929"/>
+            <wp:effectExtent l="19050" t="0" r="2540" b="0"/>
+            <wp:docPr id="12" name="Picture 12" descr="C:\Users\pc\Pictures\Screenshots\Screenshot (166).png"/>
+            <wp:cNvGraphicFramePr>
+              <a:graphicFrameLocks xmlns:a="http://schemas.openxmlformats.org/drawingml/2006/main" noChangeAspect="1"/>
+            </wp:cNvGraphicFramePr>
+            <a:graphic xmlns:a="http://schemas.openxmlformats.org/drawingml/2006/main">
+              <a:graphicData uri="http://schemas.openxmlformats.org/drawingml/2006/picture">
+                <pic:pic xmlns:pic="http://schemas.openxmlformats.org/drawingml/2006/picture">
+                  <pic:nvPicPr>
+                    <pic:cNvPr id="0" name="Picture 12" descr="C:\Users\pc\Pictures\Screenshots\Screenshot (166).png"/>
+                    <pic:cNvPicPr>
+                      <a:picLocks noChangeAspect="1" noChangeArrowheads="1"/>
+                    </pic:cNvPicPr>
+                  </pic:nvPicPr>
+                  <pic:blipFill>
+                    <a:blip r:embed="rId14"/>
+                    <a:srcRect/>
+                    <a:stretch>
+                      <a:fillRect/>
+                    </a:stretch>
+                  </pic:blipFill>
+                  <pic:spPr bwMode="auto">
+                    <a:xfrm>
+                      <a:off x="0" y="0"/>
+                      <a:ext cx="5731510" cy="3221929"/>
+                    </a:xfrm>
+                    <a:prstGeom prst="rect">
+                      <a:avLst/>
+                    </a:prstGeom>
+                    <a:noFill/>
+                    <a:ln w="9525">
+                      <a:noFill/>
+                      <a:miter lim="800000"/>
+                      <a:headEnd/>
+                      <a:tailEnd/>
+                    </a:ln>
+                  </pic:spPr>
+                </pic:pic>
+              </a:graphicData>
+            </a:graphic>
+          </wp:inline>
+        </w:drawing>
       </w:r>
     </w:p>
     <w:p>
@@ -809,6 +1347,166 @@
     <w:p>
       <w:pPr>
         <w:pStyle w:val="ListParagraph"/>
+        <w:jc w:val="both"/>
+        <w:rPr>
+          <w:rFonts w:ascii="Times New Roman" w:hAnsi="Times New Roman" w:cs="Times New Roman"/>
+          <w:b/>
+          <w:bCs/>
+          <w:sz w:val="24"/>
+          <w:szCs w:val="24"/>
+        </w:rPr>
+      </w:pPr>
+      <w:r>
+        <w:rPr>
+          <w:rFonts w:ascii="Times New Roman" w:hAnsi="Times New Roman" w:cs="Times New Roman"/>
+          <w:b/>
+          <w:bCs/>
+          <w:noProof/>
+          <w:sz w:val="24"/>
+          <w:szCs w:val="24"/>
+          <w:lang w:val="en-US"/>
+        </w:rPr>
+        <w:drawing>
+          <wp:inline distT="0" distB="0" distL="0" distR="0">
+            <wp:extent cx="5731510" cy="3221929"/>
+            <wp:effectExtent l="19050" t="0" r="2540" b="0"/>
+            <wp:docPr id="19" name="Picture 19"/>
+            <wp:cNvGraphicFramePr>
+              <a:graphicFrameLocks xmlns:a="http://schemas.openxmlformats.org/drawingml/2006/main" noChangeAspect="1"/>
+            </wp:cNvGraphicFramePr>
+            <a:graphic xmlns:a="http://schemas.openxmlformats.org/drawingml/2006/main">
+              <a:graphicData uri="http://schemas.openxmlformats.org/drawingml/2006/picture">
+                <pic:pic xmlns:pic="http://schemas.openxmlformats.org/drawingml/2006/picture">
+                  <pic:nvPicPr>
+                    <pic:cNvPr id="0" name="Picture 19"/>
+                    <pic:cNvPicPr>
+                      <a:picLocks noChangeAspect="1" noChangeArrowheads="1"/>
+                    </pic:cNvPicPr>
+                  </pic:nvPicPr>
+                  <pic:blipFill>
+                    <a:blip r:embed="rId15"/>
+                    <a:srcRect/>
+                    <a:stretch>
+                      <a:fillRect/>
+                    </a:stretch>
+                  </pic:blipFill>
+                  <pic:spPr bwMode="auto">
+                    <a:xfrm>
+                      <a:off x="0" y="0"/>
+                      <a:ext cx="5731510" cy="3221929"/>
+                    </a:xfrm>
+                    <a:prstGeom prst="rect">
+                      <a:avLst/>
+                    </a:prstGeom>
+                    <a:noFill/>
+                    <a:ln w="9525">
+                      <a:noFill/>
+                      <a:miter lim="800000"/>
+                      <a:headEnd/>
+                      <a:tailEnd/>
+                    </a:ln>
+                  </pic:spPr>
+                </pic:pic>
+              </a:graphicData>
+            </a:graphic>
+          </wp:inline>
+        </w:drawing>
+      </w:r>
+    </w:p>
+    <w:p>
+      <w:pPr>
+        <w:pStyle w:val="ListParagraph"/>
+        <w:jc w:val="both"/>
+        <w:rPr>
+          <w:rFonts w:ascii="Times New Roman" w:hAnsi="Times New Roman" w:cs="Times New Roman"/>
+          <w:b/>
+          <w:bCs/>
+          <w:sz w:val="24"/>
+          <w:szCs w:val="24"/>
+        </w:rPr>
+      </w:pPr>
+    </w:p>
+    <w:p>
+      <w:pPr>
+        <w:pStyle w:val="ListParagraph"/>
+        <w:jc w:val="both"/>
+        <w:rPr>
+          <w:rFonts w:ascii="Times New Roman" w:hAnsi="Times New Roman" w:cs="Times New Roman"/>
+          <w:b/>
+          <w:bCs/>
+          <w:sz w:val="24"/>
+          <w:szCs w:val="24"/>
+        </w:rPr>
+      </w:pPr>
+    </w:p>
+    <w:p>
+      <w:pPr>
+        <w:pStyle w:val="ListParagraph"/>
+        <w:jc w:val="both"/>
+        <w:rPr>
+          <w:rFonts w:ascii="Times New Roman" w:hAnsi="Times New Roman" w:cs="Times New Roman"/>
+          <w:b/>
+          <w:bCs/>
+          <w:sz w:val="24"/>
+          <w:szCs w:val="24"/>
+        </w:rPr>
+      </w:pPr>
+    </w:p>
+    <w:p>
+      <w:pPr>
+        <w:pStyle w:val="ListParagraph"/>
+        <w:jc w:val="both"/>
+        <w:rPr>
+          <w:rFonts w:ascii="Times New Roman" w:hAnsi="Times New Roman" w:cs="Times New Roman"/>
+          <w:b/>
+          <w:bCs/>
+          <w:sz w:val="24"/>
+          <w:szCs w:val="24"/>
+        </w:rPr>
+      </w:pPr>
+    </w:p>
+    <w:p>
+      <w:pPr>
+        <w:pStyle w:val="ListParagraph"/>
+        <w:jc w:val="both"/>
+        <w:rPr>
+          <w:rFonts w:ascii="Times New Roman" w:hAnsi="Times New Roman" w:cs="Times New Roman"/>
+          <w:b/>
+          <w:bCs/>
+          <w:sz w:val="24"/>
+          <w:szCs w:val="24"/>
+        </w:rPr>
+      </w:pPr>
+    </w:p>
+    <w:p>
+      <w:pPr>
+        <w:pStyle w:val="ListParagraph"/>
+        <w:jc w:val="both"/>
+        <w:rPr>
+          <w:rFonts w:ascii="Times New Roman" w:hAnsi="Times New Roman" w:cs="Times New Roman"/>
+          <w:b/>
+          <w:bCs/>
+          <w:sz w:val="24"/>
+          <w:szCs w:val="24"/>
+        </w:rPr>
+      </w:pPr>
+    </w:p>
+    <w:p>
+      <w:pPr>
+        <w:pStyle w:val="ListParagraph"/>
+        <w:jc w:val="both"/>
+        <w:rPr>
+          <w:rFonts w:ascii="Times New Roman" w:hAnsi="Times New Roman" w:cs="Times New Roman"/>
+          <w:b/>
+          <w:bCs/>
+          <w:sz w:val="24"/>
+          <w:szCs w:val="24"/>
+        </w:rPr>
+      </w:pPr>
+    </w:p>
+    <w:p>
+      <w:pPr>
+        <w:pStyle w:val="ListParagraph"/>
         <w:numPr>
           <w:ilvl w:val="0"/>
           <w:numId w:val="3"/>
@@ -830,7 +1528,76 @@
           <w:sz w:val="24"/>
           <w:szCs w:val="24"/>
         </w:rPr>
+        <w:lastRenderedPageBreak/>
         <w:t>Clone the local repository and observe the changes between the source and cloned repository</w:t>
+      </w:r>
+    </w:p>
+    <w:p>
+      <w:pPr>
+        <w:jc w:val="both"/>
+        <w:rPr>
+          <w:rFonts w:ascii="Times New Roman" w:hAnsi="Times New Roman" w:cs="Times New Roman"/>
+          <w:b/>
+          <w:bCs/>
+          <w:sz w:val="24"/>
+          <w:szCs w:val="24"/>
+        </w:rPr>
+      </w:pPr>
+      <w:r>
+        <w:rPr>
+          <w:rFonts w:ascii="Times New Roman" w:hAnsi="Times New Roman" w:cs="Times New Roman"/>
+          <w:b/>
+          <w:bCs/>
+          <w:noProof/>
+          <w:sz w:val="24"/>
+          <w:szCs w:val="24"/>
+          <w:lang w:val="en-US"/>
+        </w:rPr>
+        <w:drawing>
+          <wp:inline distT="0" distB="0" distL="0" distR="0">
+            <wp:extent cx="5731510" cy="3221929"/>
+            <wp:effectExtent l="19050" t="0" r="2540" b="0"/>
+            <wp:docPr id="38" name="Picture 38"/>
+            <wp:cNvGraphicFramePr>
+              <a:graphicFrameLocks xmlns:a="http://schemas.openxmlformats.org/drawingml/2006/main" noChangeAspect="1"/>
+            </wp:cNvGraphicFramePr>
+            <a:graphic xmlns:a="http://schemas.openxmlformats.org/drawingml/2006/main">
+              <a:graphicData uri="http://schemas.openxmlformats.org/drawingml/2006/picture">
+                <pic:pic xmlns:pic="http://schemas.openxmlformats.org/drawingml/2006/picture">
+                  <pic:nvPicPr>
+                    <pic:cNvPr id="0" name="Picture 38"/>
+                    <pic:cNvPicPr>
+                      <a:picLocks noChangeAspect="1" noChangeArrowheads="1"/>
+                    </pic:cNvPicPr>
+                  </pic:nvPicPr>
+                  <pic:blipFill>
+                    <a:blip r:embed="rId16"/>
+                    <a:srcRect/>
+                    <a:stretch>
+                      <a:fillRect/>
+                    </a:stretch>
+                  </pic:blipFill>
+                  <pic:spPr bwMode="auto">
+                    <a:xfrm>
+                      <a:off x="0" y="0"/>
+                      <a:ext cx="5731510" cy="3221929"/>
+                    </a:xfrm>
+                    <a:prstGeom prst="rect">
+                      <a:avLst/>
+                    </a:prstGeom>
+                    <a:noFill/>
+                    <a:ln w="9525">
+                      <a:noFill/>
+                      <a:miter lim="800000"/>
+                      <a:headEnd/>
+                      <a:tailEnd/>
+                    </a:ln>
+                  </pic:spPr>
+                </pic:pic>
+              </a:graphicData>
+            </a:graphic>
+          </wp:inline>
+        </w:drawing>
       </w:r>
     </w:p>
     <w:p>
@@ -862,6 +1629,74 @@
     </w:p>
     <w:p>
       <w:pPr>
+        <w:jc w:val="both"/>
+        <w:rPr>
+          <w:rFonts w:ascii="Times New Roman" w:hAnsi="Times New Roman" w:cs="Times New Roman"/>
+          <w:b/>
+          <w:bCs/>
+          <w:sz w:val="24"/>
+          <w:szCs w:val="24"/>
+        </w:rPr>
+      </w:pPr>
+      <w:r>
+        <w:rPr>
+          <w:rFonts w:ascii="Times New Roman" w:hAnsi="Times New Roman" w:cs="Times New Roman"/>
+          <w:b/>
+          <w:bCs/>
+          <w:noProof/>
+          <w:sz w:val="24"/>
+          <w:szCs w:val="24"/>
+          <w:lang w:val="en-US"/>
+        </w:rPr>
+        <w:drawing>
+          <wp:inline distT="0" distB="0" distL="0" distR="0">
+            <wp:extent cx="5731510" cy="3221929"/>
+            <wp:effectExtent l="19050" t="0" r="2540" b="0"/>
+            <wp:docPr id="22" name="Picture 22" descr="C:\Users\pc\Pictures\Screenshots\Screenshot (169).png"/>
+            <wp:cNvGraphicFramePr>
+              <a:graphicFrameLocks xmlns:a="http://schemas.openxmlformats.org/drawingml/2006/main" noChangeAspect="1"/>
+            </wp:cNvGraphicFramePr>
+            <a:graphic xmlns:a="http://schemas.openxmlformats.org/drawingml/2006/main">
+              <a:graphicData uri="http://schemas.openxmlformats.org/drawingml/2006/picture">
+                <pic:pic xmlns:pic="http://schemas.openxmlformats.org/drawingml/2006/picture">
+                  <pic:nvPicPr>
+                    <pic:cNvPr id="0" name="Picture 22" descr="C:\Users\pc\Pictures\Screenshots\Screenshot (169).png"/>
+                    <pic:cNvPicPr>
+                      <a:picLocks noChangeAspect="1" noChangeArrowheads="1"/>
+                    </pic:cNvPicPr>
+                  </pic:nvPicPr>
+                  <pic:blipFill>
+                    <a:blip r:embed="rId17"/>
+                    <a:srcRect/>
+                    <a:stretch>
+                      <a:fillRect/>
+                    </a:stretch>
+                  </pic:blipFill>
+                  <pic:spPr bwMode="auto">
+                    <a:xfrm>
+                      <a:off x="0" y="0"/>
+                      <a:ext cx="5731510" cy="3221929"/>
+                    </a:xfrm>
+                    <a:prstGeom prst="rect">
+                      <a:avLst/>
+                    </a:prstGeom>
+                    <a:noFill/>
+                    <a:ln w="9525">
+                      <a:noFill/>
+                      <a:miter lim="800000"/>
+                      <a:headEnd/>
+                      <a:tailEnd/>
+                    </a:ln>
+                  </pic:spPr>
+                </pic:pic>
+              </a:graphicData>
+            </a:graphic>
+          </wp:inline>
+        </w:drawing>
+      </w:r>
+    </w:p>
+    <w:p>
+      <w:pPr>
         <w:pStyle w:val="ListParagraph"/>
         <w:numPr>
           <w:ilvl w:val="0"/>
@@ -890,6 +1725,171 @@
     <w:p>
       <w:pPr>
         <w:pStyle w:val="ListParagraph"/>
+        <w:jc w:val="both"/>
+        <w:rPr>
+          <w:rFonts w:ascii="Times New Roman" w:hAnsi="Times New Roman" w:cs="Times New Roman"/>
+          <w:b/>
+          <w:bCs/>
+          <w:sz w:val="24"/>
+          <w:szCs w:val="24"/>
+        </w:rPr>
+      </w:pPr>
+      <w:r>
+        <w:rPr>
+          <w:rFonts w:ascii="Times New Roman" w:hAnsi="Times New Roman" w:cs="Times New Roman"/>
+          <w:b/>
+          <w:bCs/>
+          <w:noProof/>
+          <w:sz w:val="24"/>
+          <w:szCs w:val="24"/>
+          <w:lang w:val="en-US"/>
+        </w:rPr>
+        <w:lastRenderedPageBreak/>
+        <w:drawing>
+          <wp:inline distT="0" distB="0" distL="0" distR="0">
+            <wp:extent cx="5731510" cy="3221929"/>
+            <wp:effectExtent l="19050" t="0" r="2540" b="0"/>
+            <wp:docPr id="25" name="Picture 25" descr="C:\Users\pc\Pictures\Screenshots\Screenshot (170).png"/>
+            <wp:cNvGraphicFramePr>
+              <a:graphicFrameLocks xmlns:a="http://schemas.openxmlformats.org/drawingml/2006/main" noChangeAspect="1"/>
+            </wp:cNvGraphicFramePr>
+            <a:graphic xmlns:a="http://schemas.openxmlformats.org/drawingml/2006/main">
+              <a:graphicData uri="http://schemas.openxmlformats.org/drawingml/2006/picture">
+                <pic:pic xmlns:pic="http://schemas.openxmlformats.org/drawingml/2006/picture">
+                  <pic:nvPicPr>
+                    <pic:cNvPr id="0" name="Picture 25" descr="C:\Users\pc\Pictures\Screenshots\Screenshot (170).png"/>
+                    <pic:cNvPicPr>
+                      <a:picLocks noChangeAspect="1" noChangeArrowheads="1"/>
+                    </pic:cNvPicPr>
+                  </pic:nvPicPr>
+                  <pic:blipFill>
+                    <a:blip r:embed="rId18"/>
+                    <a:srcRect/>
+                    <a:stretch>
+                      <a:fillRect/>
+                    </a:stretch>
+                  </pic:blipFill>
+                  <pic:spPr bwMode="auto">
+                    <a:xfrm>
+                      <a:off x="0" y="0"/>
+                      <a:ext cx="5731510" cy="3221929"/>
+                    </a:xfrm>
+                    <a:prstGeom prst="rect">
+                      <a:avLst/>
+                    </a:prstGeom>
+                    <a:noFill/>
+                    <a:ln w="9525">
+                      <a:noFill/>
+                      <a:miter lim="800000"/>
+                      <a:headEnd/>
+                      <a:tailEnd/>
+                    </a:ln>
+                  </pic:spPr>
+                </pic:pic>
+              </a:graphicData>
+            </a:graphic>
+          </wp:inline>
+        </w:drawing>
+      </w:r>
+    </w:p>
+    <w:p>
+      <w:pPr>
+        <w:pStyle w:val="ListParagraph"/>
+        <w:jc w:val="both"/>
+        <w:rPr>
+          <w:rFonts w:ascii="Times New Roman" w:hAnsi="Times New Roman" w:cs="Times New Roman"/>
+          <w:b/>
+          <w:bCs/>
+          <w:sz w:val="24"/>
+          <w:szCs w:val="24"/>
+        </w:rPr>
+      </w:pPr>
+    </w:p>
+    <w:p>
+      <w:pPr>
+        <w:pStyle w:val="ListParagraph"/>
+        <w:jc w:val="both"/>
+        <w:rPr>
+          <w:rFonts w:ascii="Times New Roman" w:hAnsi="Times New Roman" w:cs="Times New Roman"/>
+          <w:b/>
+          <w:bCs/>
+          <w:sz w:val="24"/>
+          <w:szCs w:val="24"/>
+        </w:rPr>
+      </w:pPr>
+      <w:r>
+        <w:rPr>
+          <w:rFonts w:ascii="Times New Roman" w:hAnsi="Times New Roman" w:cs="Times New Roman"/>
+          <w:b/>
+          <w:bCs/>
+          <w:noProof/>
+          <w:sz w:val="24"/>
+          <w:szCs w:val="24"/>
+          <w:lang w:val="en-US"/>
+        </w:rPr>
+        <w:drawing>
+          <wp:inline distT="0" distB="0" distL="0" distR="0">
+            <wp:extent cx="5731510" cy="3221929"/>
+            <wp:effectExtent l="19050" t="0" r="2540" b="0"/>
+            <wp:docPr id="26" name="Picture 26"/>
+            <wp:cNvGraphicFramePr>
+              <a:graphicFrameLocks xmlns:a="http://schemas.openxmlformats.org/drawingml/2006/main" noChangeAspect="1"/>
+            </wp:cNvGraphicFramePr>
+            <a:graphic xmlns:a="http://schemas.openxmlformats.org/drawingml/2006/main">
+              <a:graphicData uri="http://schemas.openxmlformats.org/drawingml/2006/picture">
+                <pic:pic xmlns:pic="http://schemas.openxmlformats.org/drawingml/2006/picture">
+                  <pic:nvPicPr>
+                    <pic:cNvPr id="0" name="Picture 26"/>
+                    <pic:cNvPicPr>
+                      <a:picLocks noChangeAspect="1" noChangeArrowheads="1"/>
+                    </pic:cNvPicPr>
+                  </pic:nvPicPr>
+                  <pic:blipFill>
+                    <a:blip r:embed="rId19"/>
+                    <a:srcRect/>
+                    <a:stretch>
+                      <a:fillRect/>
+                    </a:stretch>
+                  </pic:blipFill>
+                  <pic:spPr bwMode="auto">
+                    <a:xfrm>
+                      <a:off x="0" y="0"/>
+                      <a:ext cx="5731510" cy="3221929"/>
+                    </a:xfrm>
+                    <a:prstGeom prst="rect">
+                      <a:avLst/>
+                    </a:prstGeom>
+                    <a:noFill/>
+                    <a:ln w="9525">
+                      <a:noFill/>
+                      <a:miter lim="800000"/>
+                      <a:headEnd/>
+                      <a:tailEnd/>
+                    </a:ln>
+                  </pic:spPr>
+                </pic:pic>
+              </a:graphicData>
+            </a:graphic>
+          </wp:inline>
+        </w:drawing>
+      </w:r>
+    </w:p>
+    <w:p>
+      <w:pPr>
+        <w:pStyle w:val="ListParagraph"/>
+        <w:jc w:val="both"/>
+        <w:rPr>
+          <w:rFonts w:ascii="Times New Roman" w:hAnsi="Times New Roman" w:cs="Times New Roman"/>
+          <w:b/>
+          <w:bCs/>
+          <w:sz w:val="24"/>
+          <w:szCs w:val="24"/>
+        </w:rPr>
+      </w:pPr>
+    </w:p>
+    <w:p>
+      <w:pPr>
+        <w:pStyle w:val="ListParagraph"/>
         <w:numPr>
           <w:ilvl w:val="0"/>
           <w:numId w:val="3"/>
@@ -930,6 +1930,143 @@
           <w:rFonts w:ascii="Times New Roman" w:hAnsi="Times New Roman" w:cs="Times New Roman"/>
           <w:b/>
           <w:bCs/>
+          <w:noProof/>
+          <w:sz w:val="24"/>
+          <w:szCs w:val="24"/>
+          <w:lang w:val="en-US"/>
+        </w:rPr>
+        <w:lastRenderedPageBreak/>
+        <w:drawing>
+          <wp:inline distT="0" distB="0" distL="0" distR="0">
+            <wp:extent cx="5731510" cy="3221929"/>
+            <wp:effectExtent l="19050" t="0" r="2540" b="0"/>
+            <wp:docPr id="32" name="Picture 32"/>
+            <wp:cNvGraphicFramePr>
+              <a:graphicFrameLocks xmlns:a="http://schemas.openxmlformats.org/drawingml/2006/main" noChangeAspect="1"/>
+            </wp:cNvGraphicFramePr>
+            <a:graphic xmlns:a="http://schemas.openxmlformats.org/drawingml/2006/main">
+              <a:graphicData uri="http://schemas.openxmlformats.org/drawingml/2006/picture">
+                <pic:pic xmlns:pic="http://schemas.openxmlformats.org/drawingml/2006/picture">
+                  <pic:nvPicPr>
+                    <pic:cNvPr id="0" name="Picture 32"/>
+                    <pic:cNvPicPr>
+                      <a:picLocks noChangeAspect="1" noChangeArrowheads="1"/>
+                    </pic:cNvPicPr>
+                  </pic:nvPicPr>
+                  <pic:blipFill>
+                    <a:blip r:embed="rId20"/>
+                    <a:srcRect/>
+                    <a:stretch>
+                      <a:fillRect/>
+                    </a:stretch>
+                  </pic:blipFill>
+                  <pic:spPr bwMode="auto">
+                    <a:xfrm>
+                      <a:off x="0" y="0"/>
+                      <a:ext cx="5731510" cy="3221929"/>
+                    </a:xfrm>
+                    <a:prstGeom prst="rect">
+                      <a:avLst/>
+                    </a:prstGeom>
+                    <a:noFill/>
+                    <a:ln w="9525">
+                      <a:noFill/>
+                      <a:miter lim="800000"/>
+                      <a:headEnd/>
+                      <a:tailEnd/>
+                    </a:ln>
+                  </pic:spPr>
+                </pic:pic>
+              </a:graphicData>
+            </a:graphic>
+          </wp:inline>
+        </w:drawing>
+      </w:r>
+    </w:p>
+    <w:p>
+      <w:pPr>
+        <w:jc w:val="both"/>
+        <w:rPr>
+          <w:rFonts w:ascii="Times New Roman" w:hAnsi="Times New Roman" w:cs="Times New Roman"/>
+          <w:b/>
+          <w:bCs/>
+          <w:sz w:val="24"/>
+          <w:szCs w:val="24"/>
+        </w:rPr>
+      </w:pPr>
+      <w:r>
+        <w:rPr>
+          <w:rFonts w:ascii="Times New Roman" w:hAnsi="Times New Roman" w:cs="Times New Roman"/>
+          <w:b/>
+          <w:bCs/>
+          <w:noProof/>
+          <w:sz w:val="24"/>
+          <w:szCs w:val="24"/>
+          <w:lang w:val="en-US"/>
+        </w:rPr>
+        <w:drawing>
+          <wp:inline distT="0" distB="0" distL="0" distR="0">
+            <wp:extent cx="5731510" cy="3221929"/>
+            <wp:effectExtent l="19050" t="0" r="2540" b="0"/>
+            <wp:docPr id="35" name="Picture 35"/>
+            <wp:cNvGraphicFramePr>
+              <a:graphicFrameLocks xmlns:a="http://schemas.openxmlformats.org/drawingml/2006/main" noChangeAspect="1"/>
+            </wp:cNvGraphicFramePr>
+            <a:graphic xmlns:a="http://schemas.openxmlformats.org/drawingml/2006/main">
+              <a:graphicData uri="http://schemas.openxmlformats.org/drawingml/2006/picture">
+                <pic:pic xmlns:pic="http://schemas.openxmlformats.org/drawingml/2006/picture">
+                  <pic:nvPicPr>
+                    <pic:cNvPr id="0" name="Picture 35"/>
+                    <pic:cNvPicPr>
+                      <a:picLocks noChangeAspect="1" noChangeArrowheads="1"/>
+                    </pic:cNvPicPr>
+                  </pic:nvPicPr>
+                  <pic:blipFill>
+                    <a:blip r:embed="rId21"/>
+                    <a:srcRect/>
+                    <a:stretch>
+                      <a:fillRect/>
+                    </a:stretch>
+                  </pic:blipFill>
+                  <pic:spPr bwMode="auto">
+                    <a:xfrm>
+                      <a:off x="0" y="0"/>
+                      <a:ext cx="5731510" cy="3221929"/>
+                    </a:xfrm>
+                    <a:prstGeom prst="rect">
+                      <a:avLst/>
+                    </a:prstGeom>
+                    <a:noFill/>
+                    <a:ln w="9525">
+                      <a:noFill/>
+                      <a:miter lim="800000"/>
+                      <a:headEnd/>
+                      <a:tailEnd/>
+                    </a:ln>
+                  </pic:spPr>
+                </pic:pic>
+              </a:graphicData>
+            </a:graphic>
+          </wp:inline>
+        </w:drawing>
+      </w:r>
+    </w:p>
+    <w:p>
+      <w:pPr>
+        <w:jc w:val="both"/>
+        <w:rPr>
+          <w:rFonts w:ascii="Times New Roman" w:hAnsi="Times New Roman" w:cs="Times New Roman"/>
+          <w:b/>
+          <w:bCs/>
+          <w:sz w:val="24"/>
+          <w:szCs w:val="24"/>
+        </w:rPr>
+      </w:pPr>
+      <w:r>
+        <w:rPr>
+          <w:rFonts w:ascii="Times New Roman" w:hAnsi="Times New Roman" w:cs="Times New Roman"/>
+          <w:b/>
+          <w:bCs/>
           <w:sz w:val="24"/>
           <w:szCs w:val="24"/>
         </w:rPr>
@@ -955,6 +2092,144 @@
           <w:szCs w:val="24"/>
         </w:rPr>
       </w:pPr>
+      <w:r>
+        <w:rPr>
+          <w:rFonts w:ascii="Times New Roman" w:hAnsi="Times New Roman" w:cs="Times New Roman"/>
+          <w:sz w:val="24"/>
+          <w:szCs w:val="24"/>
+        </w:rPr>
+        <w:t xml:space="preserve">Using </w:t>
+      </w:r>
+      <w:r>
+        <w:rPr>
+          <w:rFonts w:ascii="Times New Roman" w:hAnsi="Times New Roman" w:cs="Times New Roman"/>
+          <w:sz w:val="24"/>
+          <w:szCs w:val="24"/>
+        </w:rPr>
+        <w:t>G</w:t>
+      </w:r>
+      <w:r>
+        <w:rPr>
+          <w:rFonts w:ascii="Times New Roman" w:hAnsi="Times New Roman" w:cs="Times New Roman"/>
+          <w:sz w:val="24"/>
+          <w:szCs w:val="24"/>
+        </w:rPr>
+        <w:t>it</w:t>
+      </w:r>
+      <w:r>
+        <w:rPr>
+          <w:rFonts w:ascii="Times New Roman" w:hAnsi="Times New Roman" w:cs="Times New Roman"/>
+          <w:sz w:val="24"/>
+          <w:szCs w:val="24"/>
+        </w:rPr>
+        <w:t>H</w:t>
+      </w:r>
+      <w:r>
+        <w:rPr>
+          <w:rFonts w:ascii="Times New Roman" w:hAnsi="Times New Roman" w:cs="Times New Roman"/>
+          <w:sz w:val="24"/>
+          <w:szCs w:val="24"/>
+        </w:rPr>
+        <w:t xml:space="preserve">ub we can manage our code in a remote repository, without any need of external backup device not only that it is also helpful to track the code changes in our code if we are working in a team. Through the above </w:t>
+      </w:r>
+      <w:r>
+        <w:rPr>
+          <w:rFonts w:ascii="Times New Roman" w:hAnsi="Times New Roman" w:cs="Times New Roman"/>
+          <w:sz w:val="24"/>
+          <w:szCs w:val="24"/>
+        </w:rPr>
+        <w:t>experiment,</w:t>
+      </w:r>
+      <w:r>
+        <w:rPr>
+          <w:rFonts w:ascii="Times New Roman" w:hAnsi="Times New Roman" w:cs="Times New Roman"/>
+          <w:sz w:val="24"/>
+          <w:szCs w:val="24"/>
+        </w:rPr>
+        <w:t xml:space="preserve"> I </w:t>
+      </w:r>
+      <w:r>
+        <w:rPr>
+          <w:rFonts w:ascii="Times New Roman" w:hAnsi="Times New Roman" w:cs="Times New Roman"/>
+          <w:sz w:val="24"/>
+          <w:szCs w:val="24"/>
+        </w:rPr>
+        <w:t xml:space="preserve">have </w:t>
+      </w:r>
+      <w:r>
+        <w:rPr>
+          <w:rFonts w:ascii="Times New Roman" w:hAnsi="Times New Roman" w:cs="Times New Roman"/>
+          <w:sz w:val="24"/>
+          <w:szCs w:val="24"/>
+        </w:rPr>
+        <w:t xml:space="preserve">learnt to use </w:t>
+      </w:r>
+      <w:r>
+        <w:rPr>
+          <w:rFonts w:ascii="Times New Roman" w:hAnsi="Times New Roman" w:cs="Times New Roman"/>
+          <w:sz w:val="24"/>
+          <w:szCs w:val="24"/>
+        </w:rPr>
+        <w:t>Git</w:t>
+      </w:r>
+      <w:r>
+        <w:rPr>
+          <w:rFonts w:ascii="Times New Roman" w:hAnsi="Times New Roman" w:cs="Times New Roman"/>
+          <w:sz w:val="24"/>
+          <w:szCs w:val="24"/>
+        </w:rPr>
+        <w:t>h</w:t>
+      </w:r>
+      <w:r>
+        <w:rPr>
+          <w:rFonts w:ascii="Times New Roman" w:hAnsi="Times New Roman" w:cs="Times New Roman"/>
+          <w:sz w:val="24"/>
+          <w:szCs w:val="24"/>
+        </w:rPr>
+        <w:t xml:space="preserve">ub </w:t>
+      </w:r>
+      <w:r>
+        <w:rPr>
+          <w:rFonts w:ascii="Times New Roman" w:hAnsi="Times New Roman" w:cs="Times New Roman"/>
+          <w:sz w:val="24"/>
+          <w:szCs w:val="24"/>
+        </w:rPr>
+        <w:t>for managing and tracking of the programs</w:t>
+      </w:r>
+      <w:r>
+        <w:rPr>
+          <w:rFonts w:ascii="Times New Roman" w:hAnsi="Times New Roman" w:cs="Times New Roman"/>
+          <w:sz w:val="24"/>
+          <w:szCs w:val="24"/>
+        </w:rPr>
+        <w:t xml:space="preserve">. </w:t>
+      </w:r>
+    </w:p>
+    <w:p>
+      <w:pPr>
+        <w:jc w:val="both"/>
+        <w:rPr>
+          <w:rFonts w:ascii="Times New Roman" w:hAnsi="Times New Roman" w:cs="Times New Roman"/>
+          <w:sz w:val="24"/>
+          <w:szCs w:val="24"/>
+        </w:rPr>
+      </w:pPr>
+      <w:r>
+        <w:rPr>
+          <w:rFonts w:ascii="Times New Roman" w:hAnsi="Times New Roman" w:cs="Times New Roman"/>
+          <w:sz w:val="24"/>
+          <w:szCs w:val="24"/>
+        </w:rPr>
+        <w:t>The above experiment gives the full workflow of how code is managed in a project using GitHub</w:t>
+      </w:r>
+      <w:r>
+        <w:rPr>
+          <w:rFonts w:ascii="Times New Roman" w:hAnsi="Times New Roman" w:cs="Times New Roman"/>
+          <w:sz w:val="24"/>
+          <w:szCs w:val="24"/>
+        </w:rPr>
+        <w:t>.</w:t>
+      </w:r>
     </w:p>
     <w:p>
       <w:pPr>
@@ -967,8 +2242,8 @@
       </w:pPr>
     </w:p>
     <w:sectPr>
-      <w:headerReference w:type="default" r:id="rId7"/>
-      <w:footerReference w:type="default" r:id="rId8"/>
+      <w:headerReference w:type="default" r:id="rId22"/>
+      <w:footerReference w:type="default" r:id="rId23"/>
       <w:pgSz w:w="11906" w:h="16838"/>
       <w:pgMar w:top="1440" w:right="1440" w:bottom="1440" w:left="1440" w:header="708" w:footer="708" w:gutter="0"/>
       <w:cols w:space="708"/>
@@ -979,8 +2254,8 @@
 </file>
 
 <file path=word/endnotes.xml><?xml version="1.0" encoding="utf-8"?>
-<w:endnotes xmlns:wpc="http://schemas.microsoft.com/office/word/2010/wordprocessingCanvas" xmlns:cx="http://schemas.microsoft.com/office/drawing/2014/chartex" xmlns:cx1="http://schemas.microsoft.com/office/drawing/2015/9/8/chartex" xmlns:cx2="http://schemas.microsoft.com/office/drawing/2015/10/21/chartex" xmlns:cx3="http://schemas.microsoft.com/office/drawing/2016/5/9/chartex" xmlns:cx4="http://schemas.microsoft.com/office/drawing/2016/5/10/chartex" xmlns:cx5="http://schemas.microsoft.com/office/drawing/2016/5/11/chartex" xmlns:cx6="http://schemas.microsoft.com/office/drawing/2016/5/12/chartex" xmlns:cx7="http://schemas.microsoft.com/office/drawing/2016/5/13/chartex" xmlns:cx8="http://schemas.microsoft.com/office/drawing/2016/5/14/chartex" xmlns:mc="http://schemas.openxmlformats.org/markup-compatibility/2006" xmlns:aink="http://schemas.microsoft.com/office/drawing/2016/ink" xmlns:am3d="http://schemas.microsoft.com/office/drawing/2017/model3d" xmlns:o="urn:schemas-microsoft-com:office:office" xmlns:oel="http://schemas.microsoft.com/office/2019/extlst" xmlns:r="http://schemas.openxmlformats.org/officeDocument/2006/relationships" xmlns:m="http://schemas.openxmlformats.org/officeDocument/2006/math" xmlns:v="urn:schemas-microsoft-com:vml" xmlns:wp14="http://schemas.microsoft.com/office/word/2010/wordprocessingDrawing" xmlns:wp="http://schemas.openxmlformats.org/drawingml/2006/wordprocessingDrawing" xmlns:w10="urn:schemas-microsoft-com:office:word" xmlns:w="http://schemas.openxmlformats.org/wordprocessingml/2006/main" xmlns:w14="http://schemas.microsoft.com/office/word/2010/wordml" xmlns:w15="http://schemas.microsoft.com/office/word/2012/wordml" xmlns:w16cex="http://schemas.microsoft.com/office/word/2018/wordml/cex" xmlns:w16cid="http://schemas.microsoft.com/office/word/2016/wordml/cid" xmlns:w16="http://schemas.microsoft.com/office/word/2018/wordml" xmlns:w16sdtdh="http://schemas.microsoft.com/office/word/2020/wordml/sdtdatahash" xmlns:w16se="http://schemas.microsoft.com/office/word/2015/wordml/symex" xmlns:wpg="http://schemas.microsoft.com/office/word/2010/wordprocessingGroup" xmlns:wpi="http://schemas.microsoft.com/office/word/2010/wordprocessingInk" xmlns:wne="http://schemas.microsoft.com/office/word/2006/wordml" xmlns:wps="http://schemas.microsoft.com/office/word/2010/wordprocessingShape" mc:Ignorable="w14 w15 w16se w16cid w16 w16cex w16sdtdh wp14">
-  <w:endnote w:type="separator" w:id="-1">
+<w:endnotes xmlns:ve="http://schemas.openxmlformats.org/markup-compatibility/2006" xmlns:o="urn:schemas-microsoft-com:office:office" xmlns:r="http://schemas.openxmlformats.org/officeDocument/2006/relationships" xmlns:m="http://schemas.openxmlformats.org/officeDocument/2006/math" xmlns:v="urn:schemas-microsoft-com:vml" xmlns:wp="http://schemas.openxmlformats.org/drawingml/2006/wordprocessingDrawing" xmlns:w10="urn:schemas-microsoft-com:office:word" xmlns:w="http://schemas.openxmlformats.org/wordprocessingml/2006/main" xmlns:wne="http://schemas.microsoft.com/office/word/2006/wordml">
+  <w:endnote w:type="separator" w:id="0">
     <w:p>
       <w:pPr>
         <w:spacing w:after="0" w:line="240" w:lineRule="auto"/>
@@ -990,7 +2265,7 @@
       </w:r>
     </w:p>
   </w:endnote>
-  <w:endnote w:type="continuationSeparator" w:id="0">
+  <w:endnote w:type="continuationSeparator" w:id="1">
     <w:p>
       <w:pPr>
         <w:spacing w:after="0" w:line="240" w:lineRule="auto"/>
@@ -1004,7 +2279,7 @@
 </file>
 
 <file path=word/footer1.xml><?xml version="1.0" encoding="utf-8"?>
-<w:ftr xmlns:wpc="http://schemas.microsoft.com/office/word/2010/wordprocessingCanvas" xmlns:cx="http://schemas.microsoft.com/office/drawing/2014/chartex" xmlns:cx1="http://schemas.microsoft.com/office/drawing/2015/9/8/chartex" xmlns:cx2="http://schemas.microsoft.com/office/drawing/2015/10/21/chartex" xmlns:cx3="http://schemas.microsoft.com/office/drawing/2016/5/9/chartex" xmlns:cx4="http://schemas.microsoft.com/office/drawing/2016/5/10/chartex" xmlns:cx5="http://schemas.microsoft.com/office/drawing/2016/5/11/chartex" xmlns:cx6="http://schemas.microsoft.com/office/drawing/2016/5/12/chartex" xmlns:cx7="http://schemas.microsoft.com/office/drawing/2016/5/13/chartex" xmlns:cx8="http://schemas.microsoft.com/office/drawing/2016/5/14/chartex" xmlns:mc="http://schemas.openxmlformats.org/markup-compatibility/2006" xmlns:aink="http://schemas.microsoft.com/office/drawing/2016/ink" xmlns:am3d="http://schemas.microsoft.com/office/drawing/2017/model3d" xmlns:o="urn:schemas-microsoft-com:office:office" xmlns:oel="http://schemas.microsoft.com/office/2019/extlst" xmlns:r="http://schemas.openxmlformats.org/officeDocument/2006/relationships" xmlns:m="http://schemas.openxmlformats.org/officeDocument/2006/math" xmlns:v="urn:schemas-microsoft-com:vml" xmlns:wp14="http://schemas.microsoft.com/office/word/2010/wordprocessingDrawing" xmlns:wp="http://schemas.openxmlformats.org/drawingml/2006/wordprocessingDrawing" xmlns:w10="urn:schemas-microsoft-com:office:word" xmlns:w="http://schemas.openxmlformats.org/wordprocessingml/2006/main" xmlns:w14="http://schemas.microsoft.com/office/word/2010/wordml" xmlns:w15="http://schemas.microsoft.com/office/word/2012/wordml" xmlns:w16cex="http://schemas.microsoft.com/office/word/2018/wordml/cex" xmlns:w16cid="http://schemas.microsoft.com/office/word/2016/wordml/cid" xmlns:w16="http://schemas.microsoft.com/office/word/2018/wordml" xmlns:w16sdtdh="http://schemas.microsoft.com/office/word/2020/wordml/sdtdatahash" xmlns:w16se="http://schemas.microsoft.com/office/word/2015/wordml/symex" xmlns:wpg="http://schemas.microsoft.com/office/word/2010/wordprocessingGroup" xmlns:wpi="http://schemas.microsoft.com/office/word/2010/wordprocessingInk" xmlns:wne="http://schemas.microsoft.com/office/word/2006/wordml" xmlns:wps="http://schemas.microsoft.com/office/word/2010/wordprocessingShape" mc:Ignorable="w14 w15 w16se w16cid w16 w16cex w16sdtdh wp14">
+<w:ftr xmlns:ve="http://schemas.openxmlformats.org/markup-compatibility/2006" xmlns:o="urn:schemas-microsoft-com:office:office" xmlns:r="http://schemas.openxmlformats.org/officeDocument/2006/relationships" xmlns:m="http://schemas.openxmlformats.org/officeDocument/2006/math" xmlns:v="urn:schemas-microsoft-com:vml" xmlns:wp="http://schemas.openxmlformats.org/drawingml/2006/wordprocessingDrawing" xmlns:w10="urn:schemas-microsoft-com:office:word" xmlns:w="http://schemas.openxmlformats.org/wordprocessingml/2006/main" xmlns:wne="http://schemas.microsoft.com/office/word/2006/wordml">
   <w:sdt>
     <w:sdtPr>
       <w:id w:val="1666817642"/>
@@ -1037,7 +2312,7 @@
           <w:rPr>
             <w:noProof/>
           </w:rPr>
-          <w:t>2</w:t>
+          <w:t>8</w:t>
         </w:r>
         <w:r>
           <w:rPr>
@@ -1057,8 +2332,8 @@
 </file>
 
 <file path=word/footnotes.xml><?xml version="1.0" encoding="utf-8"?>
-<w:footnotes xmlns:wpc="http://schemas.microsoft.com/office/word/2010/wordprocessingCanvas" xmlns:cx="http://schemas.microsoft.com/office/drawing/2014/chartex" xmlns:cx1="http://schemas.microsoft.com/office/drawing/2015/9/8/chartex" xmlns:cx2="http://schemas.microsoft.com/office/drawing/2015/10/21/chartex" xmlns:cx3="http://schemas.microsoft.com/office/drawing/2016/5/9/chartex" xmlns:cx4="http://schemas.microsoft.com/office/drawing/2016/5/10/chartex" xmlns:cx5="http://schemas.microsoft.com/office/drawing/2016/5/11/chartex" xmlns:cx6="http://schemas.microsoft.com/office/drawing/2016/5/12/chartex" xmlns:cx7="http://schemas.microsoft.com/office/drawing/2016/5/13/chartex" xmlns:cx8="http://schemas.microsoft.com/office/drawing/2016/5/14/chartex" xmlns:mc="http://schemas.openxmlformats.org/markup-compatibility/2006" xmlns:aink="http://schemas.microsoft.com/office/drawing/2016/ink" xmlns:am3d="http://schemas.microsoft.com/office/drawing/2017/model3d" xmlns:o="urn:schemas-microsoft-com:office:office" xmlns:oel="http://schemas.microsoft.com/office/2019/extlst" xmlns:r="http://schemas.openxmlformats.org/officeDocument/2006/relationships" xmlns:m="http://schemas.openxmlformats.org/officeDocument/2006/math" xmlns:v="urn:schemas-microsoft-com:vml" xmlns:wp14="http://schemas.microsoft.com/office/word/2010/wordprocessingDrawing" xmlns:wp="http://schemas.openxmlformats.org/drawingml/2006/wordprocessingDrawing" xmlns:w10="urn:schemas-microsoft-com:office:word" xmlns:w="http://schemas.openxmlformats.org/wordprocessingml/2006/main" xmlns:w14="http://schemas.microsoft.com/office/word/2010/wordml" xmlns:w15="http://schemas.microsoft.com/office/word/2012/wordml" xmlns:w16cex="http://schemas.microsoft.com/office/word/2018/wordml/cex" xmlns:w16cid="http://schemas.microsoft.com/office/word/2016/wordml/cid" xmlns:w16="http://schemas.microsoft.com/office/word/2018/wordml" xmlns:w16sdtdh="http://schemas.microsoft.com/office/word/2020/wordml/sdtdatahash" xmlns:w16se="http://schemas.microsoft.com/office/word/2015/wordml/symex" xmlns:wpg="http://schemas.microsoft.com/office/word/2010/wordprocessingGroup" xmlns:wpi="http://schemas.microsoft.com/office/word/2010/wordprocessingInk" xmlns:wne="http://schemas.microsoft.com/office/word/2006/wordml" xmlns:wps="http://schemas.microsoft.com/office/word/2010/wordprocessingShape" mc:Ignorable="w14 w15 w16se w16cid w16 w16cex w16sdtdh wp14">
-  <w:footnote w:type="separator" w:id="-1">
+<w:footnotes xmlns:ve="http://schemas.openxmlformats.org/markup-compatibility/2006" xmlns:o="urn:schemas-microsoft-com:office:office" xmlns:r="http://schemas.openxmlformats.org/officeDocument/2006/relationships" xmlns:m="http://schemas.openxmlformats.org/officeDocument/2006/math" xmlns:v="urn:schemas-microsoft-com:vml" xmlns:wp="http://schemas.openxmlformats.org/drawingml/2006/wordprocessingDrawing" xmlns:w10="urn:schemas-microsoft-com:office:word" xmlns:w="http://schemas.openxmlformats.org/wordprocessingml/2006/main" xmlns:wne="http://schemas.microsoft.com/office/word/2006/wordml">
+  <w:footnote w:type="separator" w:id="0">
     <w:p>
       <w:pPr>
         <w:spacing w:after="0" w:line="240" w:lineRule="auto"/>
@@ -1068,7 +2343,7 @@
       </w:r>
     </w:p>
   </w:footnote>
-  <w:footnote w:type="continuationSeparator" w:id="0">
+  <w:footnote w:type="continuationSeparator" w:id="1">
     <w:p>
       <w:pPr>
         <w:spacing w:after="0" w:line="240" w:lineRule="auto"/>
@@ -1082,7 +2357,7 @@
 </file>
 
 <file path=word/header1.xml><?xml version="1.0" encoding="utf-8"?>
-<w:hdr xmlns:wpc="http://schemas.microsoft.com/office/word/2010/wordprocessingCanvas" xmlns:cx="http://schemas.microsoft.com/office/drawing/2014/chartex" xmlns:cx1="http://schemas.microsoft.com/office/drawing/2015/9/8/chartex" xmlns:cx2="http://schemas.microsoft.com/office/drawing/2015/10/21/chartex" xmlns:cx3="http://schemas.microsoft.com/office/drawing/2016/5/9/chartex" xmlns:cx4="http://schemas.microsoft.com/office/drawing/2016/5/10/chartex" xmlns:cx5="http://schemas.microsoft.com/office/drawing/2016/5/11/chartex" xmlns:cx6="http://schemas.microsoft.com/office/drawing/2016/5/12/chartex" xmlns:cx7="http://schemas.microsoft.com/office/drawing/2016/5/13/chartex" xmlns:cx8="http://schemas.microsoft.com/office/drawing/2016/5/14/chartex" xmlns:mc="http://schemas.openxmlformats.org/markup-compatibility/2006" xmlns:aink="http://schemas.microsoft.com/office/drawing/2016/ink" xmlns:am3d="http://schemas.microsoft.com/office/drawing/2017/model3d" xmlns:o="urn:schemas-microsoft-com:office:office" xmlns:oel="http://schemas.microsoft.com/office/2019/extlst" xmlns:r="http://schemas.openxmlformats.org/officeDocument/2006/relationships" xmlns:m="http://schemas.openxmlformats.org/officeDocument/2006/math" xmlns:v="urn:schemas-microsoft-com:vml" xmlns:wp14="http://schemas.microsoft.com/office/word/2010/wordprocessingDrawing" xmlns:wp="http://schemas.openxmlformats.org/drawingml/2006/wordprocessingDrawing" xmlns:w10="urn:schemas-microsoft-com:office:word" xmlns:w="http://schemas.openxmlformats.org/wordprocessingml/2006/main" xmlns:w14="http://schemas.microsoft.com/office/word/2010/wordml" xmlns:w15="http://schemas.microsoft.com/office/word/2012/wordml" xmlns:w16cex="http://schemas.microsoft.com/office/word/2018/wordml/cex" xmlns:w16cid="http://schemas.microsoft.com/office/word/2016/wordml/cid" xmlns:w16="http://schemas.microsoft.com/office/word/2018/wordml" xmlns:w16sdtdh="http://schemas.microsoft.com/office/word/2020/wordml/sdtdatahash" xmlns:w16se="http://schemas.microsoft.com/office/word/2015/wordml/symex" xmlns:wpg="http://schemas.microsoft.com/office/word/2010/wordprocessingGroup" xmlns:wpi="http://schemas.microsoft.com/office/word/2010/wordprocessingInk" xmlns:wne="http://schemas.microsoft.com/office/word/2006/wordml" xmlns:wps="http://schemas.microsoft.com/office/word/2010/wordprocessingShape" mc:Ignorable="w14 w15 w16se w16cid w16 w16cex w16sdtdh wp14">
+<w:hdr xmlns:ve="http://schemas.openxmlformats.org/markup-compatibility/2006" xmlns:o="urn:schemas-microsoft-com:office:office" xmlns:r="http://schemas.openxmlformats.org/officeDocument/2006/relationships" xmlns:m="http://schemas.openxmlformats.org/officeDocument/2006/math" xmlns:v="urn:schemas-microsoft-com:vml" xmlns:wp="http://schemas.openxmlformats.org/drawingml/2006/wordprocessingDrawing" xmlns:w10="urn:schemas-microsoft-com:office:word" xmlns:w="http://schemas.openxmlformats.org/wordprocessingml/2006/main" xmlns:wne="http://schemas.microsoft.com/office/word/2006/wordml">
   <w:p>
     <w:pPr>
       <w:pStyle w:val="Header"/>
@@ -1096,8 +2371,8 @@
 </file>
 
 <file path=word/numbering.xml><?xml version="1.0" encoding="utf-8"?>
-<w:numbering xmlns:wpc="http://schemas.microsoft.com/office/word/2010/wordprocessingCanvas" xmlns:cx="http://schemas.microsoft.com/office/drawing/2014/chartex" xmlns:cx1="http://schemas.microsoft.com/office/drawing/2015/9/8/chartex" xmlns:cx2="http://schemas.microsoft.com/office/drawing/2015/10/21/chartex" xmlns:cx3="http://schemas.microsoft.com/office/drawing/2016/5/9/chartex" xmlns:cx4="http://schemas.microsoft.com/office/drawing/2016/5/10/chartex" xmlns:cx5="http://schemas.microsoft.com/office/drawing/2016/5/11/chartex" xmlns:cx6="http://schemas.microsoft.com/office/drawing/2016/5/12/chartex" xmlns:cx7="http://schemas.microsoft.com/office/drawing/2016/5/13/chartex" xmlns:cx8="http://schemas.microsoft.com/office/drawing/2016/5/14/chartex" xmlns:mc="http://schemas.openxmlformats.org/markup-compatibility/2006" xmlns:aink="http://schemas.microsoft.com/office/drawing/2016/ink" xmlns:am3d="http://schemas.microsoft.com/office/drawing/2017/model3d" xmlns:o="urn:schemas-microsoft-com:office:office" xmlns:oel="http://schemas.microsoft.com/office/2019/extlst" xmlns:r="http://schemas.openxmlformats.org/officeDocument/2006/relationships" xmlns:m="http://schemas.openxmlformats.org/officeDocument/2006/math" xmlns:v="urn:schemas-microsoft-com:vml" xmlns:wp14="http://schemas.microsoft.com/office/word/2010/wordprocessingDrawing" xmlns:wp="http://schemas.openxmlformats.org/drawingml/2006/wordprocessingDrawing" xmlns:w10="urn:schemas-microsoft-com:office:word" xmlns:w="http://schemas.openxmlformats.org/wordprocessingml/2006/main" xmlns:w14="http://schemas.microsoft.com/office/word/2010/wordml" xmlns:w15="http://schemas.microsoft.com/office/word/2012/wordml" xmlns:w16cex="http://schemas.microsoft.com/office/word/2018/wordml/cex" xmlns:w16cid="http://schemas.microsoft.com/office/word/2016/wordml/cid" xmlns:w16="http://schemas.microsoft.com/office/word/2018/wordml" xmlns:w16sdtdh="http://schemas.microsoft.com/office/word/2020/wordml/sdtdatahash" xmlns:w16se="http://schemas.microsoft.com/office/word/2015/wordml/symex" xmlns:wpg="http://schemas.microsoft.com/office/word/2010/wordprocessingGroup" xmlns:wpi="http://schemas.microsoft.com/office/word/2010/wordprocessingInk" xmlns:wne="http://schemas.microsoft.com/office/word/2006/wordml" xmlns:wps="http://schemas.microsoft.com/office/word/2010/wordprocessingShape" mc:Ignorable="w14 w15 w16se w16cid w16 w16cex w16sdtdh wp14">
-  <w:abstractNum w:abstractNumId="0" w15:restartNumberingAfterBreak="0">
+<w:numbering xmlns:ve="http://schemas.openxmlformats.org/markup-compatibility/2006" xmlns:o="urn:schemas-microsoft-com:office:office" xmlns:r="http://schemas.openxmlformats.org/officeDocument/2006/relationships" xmlns:m="http://schemas.openxmlformats.org/officeDocument/2006/math" xmlns:v="urn:schemas-microsoft-com:vml" xmlns:wp="http://schemas.openxmlformats.org/drawingml/2006/wordprocessingDrawing" xmlns:w10="urn:schemas-microsoft-com:office:word" xmlns:w="http://schemas.openxmlformats.org/wordprocessingml/2006/main" xmlns:wne="http://schemas.microsoft.com/office/word/2006/wordml">
+  <w:abstractNum w:abstractNumId="0">
     <w:nsid w:val="0E7959FD"/>
     <w:multiLevelType w:val="hybridMultilevel"/>
     <w:tmpl w:val="153870CC"/>
@@ -1210,7 +2485,7 @@
       </w:rPr>
     </w:lvl>
   </w:abstractNum>
-  <w:abstractNum w:abstractNumId="1" w15:restartNumberingAfterBreak="0">
+  <w:abstractNum w:abstractNumId="1">
     <w:nsid w:val="4C121C47"/>
     <w:multiLevelType w:val="hybridMultilevel"/>
     <w:tmpl w:val="025E0B4E"/>
@@ -1323,7 +2598,7 @@
       </w:rPr>
     </w:lvl>
   </w:abstractNum>
-  <w:abstractNum w:abstractNumId="2" w15:restartNumberingAfterBreak="0">
+  <w:abstractNum w:abstractNumId="2">
     <w:nsid w:val="787E48CC"/>
     <w:multiLevelType w:val="hybridMultilevel"/>
     <w:tmpl w:val="025E0B4E"/>
@@ -1436,20 +2711,20 @@
       </w:rPr>
     </w:lvl>
   </w:abstractNum>
-  <w:num w:numId="1" w16cid:durableId="1560090071">
+  <w:num w:numId="1">
     <w:abstractNumId w:val="0"/>
   </w:num>
-  <w:num w:numId="2" w16cid:durableId="81419730">
+  <w:num w:numId="2">
     <w:abstractNumId w:val="1"/>
   </w:num>
-  <w:num w:numId="3" w16cid:durableId="205996493">
+  <w:num w:numId="3">
     <w:abstractNumId w:val="2"/>
   </w:num>
 </w:numbering>
 </file>
 
 <file path=word/styles.xml><?xml version="1.0" encoding="utf-8"?>
-<w:styles xmlns:mc="http://schemas.openxmlformats.org/markup-compatibility/2006" xmlns:r="http://schemas.openxmlformats.org/officeDocument/2006/relationships" xmlns:w="http://schemas.openxmlformats.org/wordprocessingml/2006/main" xmlns:w14="http://schemas.microsoft.com/office/word/2010/wordml" xmlns:w15="http://schemas.microsoft.com/office/word/2012/wordml" xmlns:w16cex="http://schemas.microsoft.com/office/word/2018/wordml/cex" xmlns:w16cid="http://schemas.microsoft.com/office/word/2016/wordml/cid" xmlns:w16="http://schemas.microsoft.com/office/word/2018/wordml" xmlns:w16sdtdh="http://schemas.microsoft.com/office/word/2020/wordml/sdtdatahash" xmlns:w16se="http://schemas.microsoft.com/office/word/2015/wordml/symex" mc:Ignorable="w14 w15 w16se w16cid w16 w16cex w16sdtdh">
+<w:styles xmlns:r="http://schemas.openxmlformats.org/officeDocument/2006/relationships" xmlns:w="http://schemas.openxmlformats.org/wordprocessingml/2006/main">
   <w:docDefaults>
     <w:rPrDefault>
       <w:rPr>
@@ -1465,387 +2740,149 @@
       </w:pPr>
     </w:pPrDefault>
   </w:docDefaults>
-  <w:latentStyles w:defLockedState="0" w:defUIPriority="99" w:defSemiHidden="0" w:defUnhideWhenUsed="0" w:defQFormat="0" w:count="376">
-    <w:lsdException w:name="Normal" w:uiPriority="0" w:qFormat="1"/>
-    <w:lsdException w:name="heading 1" w:uiPriority="9" w:qFormat="1"/>
-    <w:lsdException w:name="heading 2" w:semiHidden="1" w:uiPriority="9" w:unhideWhenUsed="1" w:qFormat="1"/>
-    <w:lsdException w:name="heading 3" w:semiHidden="1" w:uiPriority="9" w:unhideWhenUsed="1" w:qFormat="1"/>
-    <w:lsdException w:name="heading 4" w:semiHidden="1" w:uiPriority="9" w:unhideWhenUsed="1" w:qFormat="1"/>
-    <w:lsdException w:name="heading 5" w:semiHidden="1" w:uiPriority="9" w:unhideWhenUsed="1" w:qFormat="1"/>
-    <w:lsdException w:name="heading 6" w:semiHidden="1" w:uiPriority="9" w:unhideWhenUsed="1" w:qFormat="1"/>
-    <w:lsdException w:name="heading 7" w:semiHidden="1" w:uiPriority="9" w:unhideWhenUsed="1" w:qFormat="1"/>
-    <w:lsdException w:name="heading 8" w:semiHidden="1" w:uiPriority="9" w:unhideWhenUsed="1" w:qFormat="1"/>
-    <w:lsdException w:name="heading 9" w:semiHidden="1" w:uiPriority="9" w:unhideWhenUsed="1" w:qFormat="1"/>
-    <w:lsdException w:name="index 1" w:semiHidden="1" w:unhideWhenUsed="1"/>
-    <w:lsdException w:name="index 2" w:semiHidden="1" w:unhideWhenUsed="1"/>
-    <w:lsdException w:name="index 3" w:semiHidden="1" w:unhideWhenUsed="1"/>
-    <w:lsdException w:name="index 4" w:semiHidden="1" w:unhideWhenUsed="1"/>
-    <w:lsdException w:name="index 5" w:semiHidden="1" w:unhideWhenUsed="1"/>
-    <w:lsdException w:name="index 6" w:semiHidden="1" w:unhideWhenUsed="1"/>
-    <w:lsdException w:name="index 7" w:semiHidden="1" w:unhideWhenUsed="1"/>
-    <w:lsdException w:name="index 8" w:semiHidden="1" w:unhideWhenUsed="1"/>
-    <w:lsdException w:name="index 9" w:semiHidden="1" w:unhideWhenUsed="1"/>
-    <w:lsdException w:name="toc 1" w:semiHidden="1" w:uiPriority="39" w:unhideWhenUsed="1"/>
-    <w:lsdException w:name="toc 2" w:semiHidden="1" w:uiPriority="39" w:unhideWhenUsed="1"/>
-    <w:lsdException w:name="toc 3" w:semiHidden="1" w:uiPriority="39" w:unhideWhenUsed="1"/>
-    <w:lsdException w:name="toc 4" w:semiHidden="1" w:uiPriority="39" w:unhideWhenUsed="1"/>
-    <w:lsdException w:name="toc 5" w:semiHidden="1" w:uiPriority="39" w:unhideWhenUsed="1"/>
-    <w:lsdException w:name="toc 6" w:semiHidden="1" w:uiPriority="39" w:unhideWhenUsed="1"/>
-    <w:lsdException w:name="toc 7" w:semiHidden="1" w:uiPriority="39" w:unhideWhenUsed="1"/>
-    <w:lsdException w:name="toc 8" w:semiHidden="1" w:uiPriority="39" w:unhideWhenUsed="1"/>
-    <w:lsdException w:name="toc 9" w:semiHidden="1" w:uiPriority="39" w:unhideWhenUsed="1"/>
-    <w:lsdException w:name="Normal Indent" w:semiHidden="1" w:unhideWhenUsed="1"/>
-    <w:lsdException w:name="footnote text" w:semiHidden="1" w:unhideWhenUsed="1"/>
-    <w:lsdException w:name="annotation text" w:semiHidden="1" w:unhideWhenUsed="1"/>
-    <w:lsdException w:name="header" w:semiHidden="1" w:unhideWhenUsed="1"/>
-    <w:lsdException w:name="footer" w:semiHidden="1" w:unhideWhenUsed="1"/>
-    <w:lsdException w:name="index heading" w:semiHidden="1" w:unhideWhenUsed="1"/>
-    <w:lsdException w:name="caption" w:semiHidden="1" w:uiPriority="35" w:unhideWhenUsed="1" w:qFormat="1"/>
-    <w:lsdException w:name="table of figures" w:semiHidden="1" w:unhideWhenUsed="1"/>
-    <w:lsdException w:name="envelope address" w:semiHidden="1" w:unhideWhenUsed="1"/>
-    <w:lsdException w:name="envelope return" w:semiHidden="1" w:unhideWhenUsed="1"/>
-    <w:lsdException w:name="footnote reference" w:semiHidden="1" w:unhideWhenUsed="1"/>
-    <w:lsdException w:name="annotation reference" w:semiHidden="1" w:unhideWhenUsed="1"/>
-    <w:lsdException w:name="line number" w:semiHidden="1" w:unhideWhenUsed="1"/>
-    <w:lsdException w:name="page number" w:semiHidden="1" w:unhideWhenUsed="1"/>
-    <w:lsdException w:name="endnote reference" w:semiHidden="1" w:unhideWhenUsed="1"/>
-    <w:lsdException w:name="endnote text" w:semiHidden="1" w:unhideWhenUsed="1"/>
-    <w:lsdException w:name="table of authorities" w:semiHidden="1" w:unhideWhenUsed="1"/>
-    <w:lsdException w:name="macro" w:semiHidden="1" w:unhideWhenUsed="1"/>
-    <w:lsdException w:name="toa heading" w:semiHidden="1" w:unhideWhenUsed="1"/>
-    <w:lsdException w:name="List" w:semiHidden="1" w:unhideWhenUsed="1"/>
-    <w:lsdException w:name="List Bullet" w:semiHidden="1" w:unhideWhenUsed="1"/>
-    <w:lsdException w:name="List Number" w:semiHidden="1" w:unhideWhenUsed="1"/>
-    <w:lsdException w:name="List 2" w:semiHidden="1" w:unhideWhenUsed="1"/>
-    <w:lsdException w:name="List 3" w:semiHidden="1" w:unhideWhenUsed="1"/>
-    <w:lsdException w:name="List 4" w:semiHidden="1" w:unhideWhenUsed="1"/>
-    <w:lsdException w:name="List 5" w:semiHidden="1" w:unhideWhenUsed="1"/>
-    <w:lsdException w:name="List Bullet 2" w:semiHidden="1" w:unhideWhenUsed="1"/>
-    <w:lsdException w:name="List Bullet 3" w:semiHidden="1" w:unhideWhenUsed="1"/>
-    <w:lsdException w:name="List Bullet 4" w:semiHidden="1" w:unhideWhenUsed="1"/>
-    <w:lsdException w:name="List Bullet 5" w:semiHidden="1" w:unhideWhenUsed="1"/>
-    <w:lsdException w:name="List Number 2" w:semiHidden="1" w:unhideWhenUsed="1"/>
-    <w:lsdException w:name="List Number 3" w:semiHidden="1" w:unhideWhenUsed="1"/>
-    <w:lsdException w:name="List Number 4" w:semiHidden="1" w:unhideWhenUsed="1"/>
-    <w:lsdException w:name="List Number 5" w:semiHidden="1" w:unhideWhenUsed="1"/>
-    <w:lsdException w:name="Title" w:uiPriority="10" w:qFormat="1"/>
-    <w:lsdException w:name="Closing" w:semiHidden="1" w:unhideWhenUsed="1"/>
-    <w:lsdException w:name="Signature" w:semiHidden="1" w:unhideWhenUsed="1"/>
-    <w:lsdException w:name="Default Paragraph Font" w:semiHidden="1" w:uiPriority="1" w:unhideWhenUsed="1"/>
-    <w:lsdException w:name="Body Text" w:semiHidden="1" w:unhideWhenUsed="1"/>
-    <w:lsdException w:name="Body Text Indent" w:semiHidden="1" w:unhideWhenUsed="1"/>
-    <w:lsdException w:name="List Continue" w:semiHidden="1" w:unhideWhenUsed="1"/>
-    <w:lsdException w:name="List Continue 2" w:semiHidden="1" w:unhideWhenUsed="1"/>
-    <w:lsdException w:name="List Continue 3" w:semiHidden="1" w:unhideWhenUsed="1"/>
-    <w:lsdException w:name="List Continue 4" w:semiHidden="1" w:unhideWhenUsed="1"/>
-    <w:lsdException w:name="List Continue 5" w:semiHidden="1" w:unhideWhenUsed="1"/>
-    <w:lsdException w:name="Message Header" w:semiHidden="1" w:unhideWhenUsed="1"/>
-    <w:lsdException w:name="Subtitle" w:uiPriority="11" w:qFormat="1"/>
-    <w:lsdException w:name="Salutation" w:semiHidden="1" w:unhideWhenUsed="1"/>
-    <w:lsdException w:name="Date" w:semiHidden="1" w:unhideWhenUsed="1"/>
-    <w:lsdException w:name="Body Text First Indent" w:semiHidden="1" w:unhideWhenUsed="1"/>
-    <w:lsdException w:name="Body Text First Indent 2" w:semiHidden="1" w:unhideWhenUsed="1"/>
-    <w:lsdException w:name="Note Heading" w:semiHidden="1" w:unhideWhenUsed="1"/>
-    <w:lsdException w:name="Body Text 2" w:semiHidden="1" w:unhideWhenUsed="1"/>
-    <w:lsdException w:name="Body Text 3" w:semiHidden="1" w:unhideWhenUsed="1"/>
-    <w:lsdException w:name="Body Text Indent 2" w:semiHidden="1" w:unhideWhenUsed="1"/>
-    <w:lsdException w:name="Body Text Indent 3" w:semiHidden="1" w:unhideWhenUsed="1"/>
-    <w:lsdException w:name="Block Text" w:semiHidden="1" w:unhideWhenUsed="1"/>
-    <w:lsdException w:name="Hyperlink" w:semiHidden="1" w:unhideWhenUsed="1"/>
-    <w:lsdException w:name="FollowedHyperlink" w:semiHidden="1" w:unhideWhenUsed="1"/>
-    <w:lsdException w:name="Strong" w:uiPriority="22" w:qFormat="1"/>
-    <w:lsdException w:name="Emphasis" w:uiPriority="20" w:qFormat="1"/>
-    <w:lsdException w:name="Document Map" w:semiHidden="1" w:unhideWhenUsed="1"/>
-    <w:lsdException w:name="Plain Text" w:semiHidden="1" w:unhideWhenUsed="1"/>
-    <w:lsdException w:name="E-mail Signature" w:semiHidden="1" w:unhideWhenUsed="1"/>
-    <w:lsdException w:name="HTML Top of Form" w:semiHidden="1" w:unhideWhenUsed="1"/>
-    <w:lsdException w:name="HTML Bottom of Form" w:semiHidden="1" w:unhideWhenUsed="1"/>
-    <w:lsdException w:name="Normal (Web)" w:semiHidden="1" w:unhideWhenUsed="1"/>
-    <w:lsdException w:name="HTML Acronym" w:semiHidden="1" w:unhideWhenUsed="1"/>
-    <w:lsdException w:name="HTML Address" w:semiHidden="1" w:unhideWhenUsed="1"/>
-    <w:lsdException w:name="HTML Cite" w:semiHidden="1" w:unhideWhenUsed="1"/>
-    <w:lsdException w:name="HTML Code" w:semiHidden="1" w:unhideWhenUsed="1"/>
-    <w:lsdException w:name="HTML Definition" w:semiHidden="1" w:unhideWhenUsed="1"/>
-    <w:lsdException w:name="HTML Keyboard" w:semiHidden="1" w:unhideWhenUsed="1"/>
-    <w:lsdException w:name="HTML Preformatted" w:semiHidden="1" w:unhideWhenUsed="1"/>
-    <w:lsdException w:name="HTML Sample" w:semiHidden="1" w:unhideWhenUsed="1"/>
-    <w:lsdException w:name="HTML Typewriter" w:semiHidden="1" w:unhideWhenUsed="1"/>
-    <w:lsdException w:name="HTML Variable" w:semiHidden="1" w:unhideWhenUsed="1"/>
-    <w:lsdException w:name="Normal Table" w:semiHidden="1" w:unhideWhenUsed="1"/>
-    <w:lsdException w:name="annotation subject" w:semiHidden="1" w:unhideWhenUsed="1"/>
-    <w:lsdException w:name="No List" w:semiHidden="1" w:unhideWhenUsed="1"/>
-    <w:lsdException w:name="Outline List 1" w:semiHidden="1" w:unhideWhenUsed="1"/>
-    <w:lsdException w:name="Outline List 2" w:semiHidden="1" w:unhideWhenUsed="1"/>
-    <w:lsdException w:name="Outline List 3" w:semiHidden="1" w:unhideWhenUsed="1"/>
-    <w:lsdException w:name="Table Simple 1" w:semiHidden="1" w:unhideWhenUsed="1"/>
-    <w:lsdException w:name="Table Simple 2" w:semiHidden="1" w:unhideWhenUsed="1"/>
-    <w:lsdException w:name="Table Simple 3" w:semiHidden="1" w:unhideWhenUsed="1"/>
-    <w:lsdException w:name="Table Classic 1" w:semiHidden="1" w:unhideWhenUsed="1"/>
-    <w:lsdException w:name="Table Classic 2" w:semiHidden="1" w:unhideWhenUsed="1"/>
-    <w:lsdException w:name="Table Classic 3" w:semiHidden="1" w:unhideWhenUsed="1"/>
-    <w:lsdException w:name="Table Classic 4" w:semiHidden="1" w:unhideWhenUsed="1"/>
-    <w:lsdException w:name="Table Colorful 1" w:semiHidden="1" w:unhideWhenUsed="1"/>
-    <w:lsdException w:name="Table Colorful 2" w:semiHidden="1" w:unhideWhenUsed="1"/>
-    <w:lsdException w:name="Table Colorful 3" w:semiHidden="1" w:unhideWhenUsed="1"/>
-    <w:lsdException w:name="Table Columns 1" w:semiHidden="1" w:unhideWhenUsed="1"/>
-    <w:lsdException w:name="Table Columns 2" w:semiHidden="1" w:unhideWhenUsed="1"/>
-    <w:lsdException w:name="Table Columns 3" w:semiHidden="1" w:unhideWhenUsed="1"/>
-    <w:lsdException w:name="Table Columns 4" w:semiHidden="1" w:unhideWhenUsed="1"/>
-    <w:lsdException w:name="Table Columns 5" w:semiHidden="1" w:unhideWhenUsed="1"/>
-    <w:lsdException w:name="Table Grid 1" w:semiHidden="1" w:unhideWhenUsed="1"/>
-    <w:lsdException w:name="Table Grid 2" w:semiHidden="1" w:unhideWhenUsed="1"/>
-    <w:lsdException w:name="Table Grid 3" w:semiHidden="1" w:unhideWhenUsed="1"/>
-    <w:lsdException w:name="Table Grid 4" w:semiHidden="1" w:unhideWhenUsed="1"/>
-    <w:lsdException w:name="Table Grid 5" w:semiHidden="1" w:unhideWhenUsed="1"/>
-    <w:lsdException w:name="Table Grid 6" w:semiHidden="1" w:unhideWhenUsed="1"/>
-    <w:lsdException w:name="Table Grid 7" w:semiHidden="1" w:unhideWhenUsed="1"/>
-    <w:lsdException w:name="Table Grid 8" w:semiHidden="1" w:unhideWhenUsed="1"/>
-    <w:lsdException w:name="Table List 1" w:semiHidden="1" w:unhideWhenUsed="1"/>
-    <w:lsdException w:name="Table List 2" w:semiHidden="1" w:unhideWhenUsed="1"/>
-    <w:lsdException w:name="Table List 3" w:semiHidden="1" w:unhideWhenUsed="1"/>
-    <w:lsdException w:name="Table List 4" w:semiHidden="1" w:unhideWhenUsed="1"/>
-    <w:lsdException w:name="Table List 5" w:semiHidden="1" w:unhideWhenUsed="1"/>
-    <w:lsdException w:name="Table List 6" w:semiHidden="1" w:unhideWhenUsed="1"/>
-    <w:lsdException w:name="Table List 7" w:semiHidden="1" w:unhideWhenUsed="1"/>
-    <w:lsdException w:name="Table List 8" w:semiHidden="1" w:unhideWhenUsed="1"/>
-    <w:lsdException w:name="Table 3D effects 1" w:semiHidden="1" w:unhideWhenUsed="1"/>
-    <w:lsdException w:name="Table 3D effects 2" w:semiHidden="1" w:unhideWhenUsed="1"/>
-    <w:lsdException w:name="Table 3D effects 3" w:semiHidden="1" w:unhideWhenUsed="1"/>
-    <w:lsdException w:name="Table Contemporary" w:semiHidden="1" w:unhideWhenUsed="1"/>
-    <w:lsdException w:name="Table Elegant" w:semiHidden="1" w:unhideWhenUsed="1"/>
-    <w:lsdException w:name="Table Professional" w:semiHidden="1" w:unhideWhenUsed="1"/>
-    <w:lsdException w:name="Table Subtle 1" w:semiHidden="1" w:unhideWhenUsed="1"/>
-    <w:lsdException w:name="Table Subtle 2" w:semiHidden="1" w:unhideWhenUsed="1"/>
-    <w:lsdException w:name="Table Web 1" w:semiHidden="1" w:unhideWhenUsed="1"/>
-    <w:lsdException w:name="Table Web 2" w:semiHidden="1" w:unhideWhenUsed="1"/>
-    <w:lsdException w:name="Table Web 3" w:semiHidden="1" w:unhideWhenUsed="1"/>
-    <w:lsdException w:name="Balloon Text" w:semiHidden="1" w:unhideWhenUsed="1"/>
-    <w:lsdException w:name="Table Grid" w:semiHidden="1" w:uiPriority="59" w:unhideWhenUsed="1"/>
-    <w:lsdException w:name="Table Theme" w:semiHidden="1" w:unhideWhenUsed="1"/>
-    <w:lsdException w:name="Placeholder Text" w:semiHidden="1"/>
-    <w:lsdException w:name="No Spacing" w:uiPriority="1" w:qFormat="1"/>
-    <w:lsdException w:name="Light Shading" w:uiPriority="60"/>
-    <w:lsdException w:name="Light List" w:uiPriority="61"/>
-    <w:lsdException w:name="Light Grid" w:uiPriority="62"/>
-    <w:lsdException w:name="Medium Shading 1" w:uiPriority="63"/>
-    <w:lsdException w:name="Medium Shading 2" w:uiPriority="64"/>
-    <w:lsdException w:name="Medium List 1" w:uiPriority="65"/>
-    <w:lsdException w:name="Medium List 2" w:uiPriority="66"/>
-    <w:lsdException w:name="Medium Grid 1" w:uiPriority="67"/>
-    <w:lsdException w:name="Medium Grid 2" w:uiPriority="68"/>
-    <w:lsdException w:name="Medium Grid 3" w:uiPriority="69"/>
-    <w:lsdException w:name="Dark List" w:uiPriority="70"/>
-    <w:lsdException w:name="Colorful Shading" w:uiPriority="71"/>
-    <w:lsdException w:name="Colorful List" w:uiPriority="72"/>
-    <w:lsdException w:name="Colorful Grid" w:uiPriority="73"/>
-    <w:lsdException w:name="Light Shading Accent 1" w:uiPriority="60"/>
-    <w:lsdException w:name="Light List Accent 1" w:uiPriority="61"/>
-    <w:lsdException w:name="Light Grid Accent 1" w:uiPriority="62"/>
-    <w:lsdException w:name="Medium Shading 1 Accent 1" w:uiPriority="63"/>
-    <w:lsdException w:name="Medium Shading 2 Accent 1" w:uiPriority="64"/>
-    <w:lsdException w:name="Medium List 1 Accent 1" w:uiPriority="65"/>
-    <w:lsdException w:name="Revision" w:semiHidden="1"/>
-    <w:lsdException w:name="List Paragraph" w:uiPriority="34" w:qFormat="1"/>
-    <w:lsdException w:name="Quote" w:uiPriority="29" w:qFormat="1"/>
-    <w:lsdException w:name="Intense Quote" w:uiPriority="30" w:qFormat="1"/>
-    <w:lsdException w:name="Medium List 2 Accent 1" w:uiPriority="66"/>
-    <w:lsdException w:name="Medium Grid 1 Accent 1" w:uiPriority="67"/>
-    <w:lsdException w:name="Medium Grid 2 Accent 1" w:uiPriority="68"/>
-    <w:lsdException w:name="Medium Grid 3 Accent 1" w:uiPriority="69"/>
-    <w:lsdException w:name="Dark List Accent 1" w:uiPriority="70"/>
-    <w:lsdException w:name="Colorful Shading Accent 1" w:uiPriority="71"/>
-    <w:lsdException w:name="Colorful List Accent 1" w:uiPriority="72"/>
-    <w:lsdException w:name="Colorful Grid Accent 1" w:uiPriority="73"/>
-    <w:lsdException w:name="Light Shading Accent 2" w:uiPriority="60"/>
-    <w:lsdException w:name="Light List Accent 2" w:uiPriority="61"/>
-    <w:lsdException w:name="Light Grid Accent 2" w:uiPriority="62"/>
-    <w:lsdException w:name="Medium Shading 1 Accent 2" w:uiPriority="63"/>
-    <w:lsdException w:name="Medium Shading 2 Accent 2" w:uiPriority="64"/>
-    <w:lsdException w:name="Medium List 1 Accent 2" w:uiPriority="65"/>
-    <w:lsdException w:name="Medium List 2 Accent 2" w:uiPriority="66"/>
-    <w:lsdException w:name="Medium Grid 1 Accent 2" w:uiPriority="67"/>
-    <w:lsdException w:name="Medium Grid 2 Accent 2" w:uiPriority="68"/>
-    <w:lsdException w:name="Medium Grid 3 Accent 2" w:uiPriority="69"/>
-    <w:lsdException w:name="Dark List Accent 2" w:uiPriority="70"/>
-    <w:lsdException w:name="Colorful Shading Accent 2" w:uiPriority="71"/>
-    <w:lsdException w:name="Colorful List Accent 2" w:uiPriority="72"/>
-    <w:lsdException w:name="Colorful Grid Accent 2" w:uiPriority="73"/>
-    <w:lsdException w:name="Light Shading Accent 3" w:uiPriority="60"/>
-    <w:lsdException w:name="Light List Accent 3" w:uiPriority="61"/>
-    <w:lsdException w:name="Light Grid Accent 3" w:uiPriority="62"/>
-    <w:lsdException w:name="Medium Shading 1 Accent 3" w:uiPriority="63"/>
-    <w:lsdException w:name="Medium Shading 2 Accent 3" w:uiPriority="64"/>
-    <w:lsdException w:name="Medium List 1 Accent 3" w:uiPriority="65"/>
-    <w:lsdException w:name="Medium List 2 Accent 3" w:uiPriority="66"/>
-    <w:lsdException w:name="Medium Grid 1 Accent 3" w:uiPriority="67"/>
-    <w:lsdException w:name="Medium Grid 2 Accent 3" w:uiPriority="68"/>
-    <w:lsdException w:name="Medium Grid 3 Accent 3" w:uiPriority="69"/>
-    <w:lsdException w:name="Dark List Accent 3" w:uiPriority="70"/>
-    <w:lsdException w:name="Colorful Shading Accent 3" w:uiPriority="71"/>
-    <w:lsdException w:name="Colorful List Accent 3" w:uiPriority="72"/>
-    <w:lsdException w:name="Colorful Grid Accent 3" w:uiPriority="73"/>
-    <w:lsdException w:name="Light Shading Accent 4" w:uiPriority="60"/>
-    <w:lsdException w:name="Light List Accent 4" w:uiPriority="61"/>
-    <w:lsdException w:name="Light Grid Accent 4" w:uiPriority="62"/>
-    <w:lsdException w:name="Medium Shading 1 Accent 4" w:uiPriority="63"/>
-    <w:lsdException w:name="Medium Shading 2 Accent 4" w:uiPriority="64"/>
-    <w:lsdException w:name="Medium List 1 Accent 4" w:uiPriority="65"/>
-    <w:lsdException w:name="Medium List 2 Accent 4" w:uiPriority="66"/>
-    <w:lsdException w:name="Medium Grid 1 Accent 4" w:uiPriority="67"/>
-    <w:lsdException w:name="Medium Grid 2 Accent 4" w:uiPriority="68"/>
-    <w:lsdException w:name="Medium Grid 3 Accent 4" w:uiPriority="69"/>
-    <w:lsdException w:name="Dark List Accent 4" w:uiPriority="70"/>
-    <w:lsdException w:name="Colorful Shading Accent 4" w:uiPriority="71"/>
-    <w:lsdException w:name="Colorful List Accent 4" w:uiPriority="72"/>
-    <w:lsdException w:name="Colorful Grid Accent 4" w:uiPriority="73"/>
-    <w:lsdException w:name="Light Shading Accent 5" w:uiPriority="60"/>
-    <w:lsdException w:name="Light List Accent 5" w:uiPriority="61"/>
-    <w:lsdException w:name="Light Grid Accent 5" w:uiPriority="62"/>
-    <w:lsdException w:name="Medium Shading 1 Accent 5" w:uiPriority="63"/>
-    <w:lsdException w:name="Medium Shading 2 Accent 5" w:uiPriority="64"/>
-    <w:lsdException w:name="Medium List 1 Accent 5" w:uiPriority="65"/>
-    <w:lsdException w:name="Medium List 2 Accent 5" w:uiPriority="66"/>
-    <w:lsdException w:name="Medium Grid 1 Accent 5" w:uiPriority="67"/>
-    <w:lsdException w:name="Medium Grid 2 Accent 5" w:uiPriority="68"/>
-    <w:lsdException w:name="Medium Grid 3 Accent 5" w:uiPriority="69"/>
-    <w:lsdException w:name="Dark List Accent 5" w:uiPriority="70"/>
-    <w:lsdException w:name="Colorful Shading Accent 5" w:uiPriority="71"/>
-    <w:lsdException w:name="Colorful List Accent 5" w:uiPriority="72"/>
-    <w:lsdException w:name="Colorful Grid Accent 5" w:uiPriority="73"/>
-    <w:lsdException w:name="Light Shading Accent 6" w:uiPriority="60"/>
-    <w:lsdException w:name="Light List Accent 6" w:uiPriority="61"/>
-    <w:lsdException w:name="Light Grid Accent 6" w:uiPriority="62"/>
-    <w:lsdException w:name="Medium Shading 1 Accent 6" w:uiPriority="63"/>
-    <w:lsdException w:name="Medium Shading 2 Accent 6" w:uiPriority="64"/>
-    <w:lsdException w:name="Medium List 1 Accent 6" w:uiPriority="65"/>
-    <w:lsdException w:name="Medium List 2 Accent 6" w:uiPriority="66"/>
-    <w:lsdException w:name="Medium Grid 1 Accent 6" w:uiPriority="67"/>
-    <w:lsdException w:name="Medium Grid 2 Accent 6" w:uiPriority="68"/>
-    <w:lsdException w:name="Medium Grid 3 Accent 6" w:uiPriority="69"/>
-    <w:lsdException w:name="Dark List Accent 6" w:uiPriority="70"/>
-    <w:lsdException w:name="Colorful Shading Accent 6" w:uiPriority="71"/>
-    <w:lsdException w:name="Colorful List Accent 6" w:uiPriority="72"/>
-    <w:lsdException w:name="Colorful Grid Accent 6" w:uiPriority="73"/>
-    <w:lsdException w:name="Subtle Emphasis" w:uiPriority="19" w:qFormat="1"/>
-    <w:lsdException w:name="Intense Emphasis" w:uiPriority="21" w:qFormat="1"/>
-    <w:lsdException w:name="Subtle Reference" w:uiPriority="31" w:qFormat="1"/>
-    <w:lsdException w:name="Intense Reference" w:uiPriority="32" w:qFormat="1"/>
-    <w:lsdException w:name="Book Title" w:uiPriority="33" w:qFormat="1"/>
-    <w:lsdException w:name="Bibliography" w:semiHidden="1" w:uiPriority="37" w:unhideWhenUsed="1"/>
-    <w:lsdException w:name="TOC Heading" w:semiHidden="1" w:uiPriority="39" w:unhideWhenUsed="1" w:qFormat="1"/>
-    <w:lsdException w:name="Plain Table 1" w:uiPriority="41"/>
-    <w:lsdException w:name="Plain Table 2" w:uiPriority="42"/>
-    <w:lsdException w:name="Plain Table 3" w:uiPriority="43"/>
-    <w:lsdException w:name="Plain Table 4" w:uiPriority="44"/>
-    <w:lsdException w:name="Plain Table 5" w:uiPriority="45"/>
-    <w:lsdException w:name="Grid Table Light" w:uiPriority="40"/>
-    <w:lsdException w:name="Grid Table 1 Light" w:uiPriority="46"/>
-    <w:lsdException w:name="Grid Table 2" w:uiPriority="47"/>
-    <w:lsdException w:name="Grid Table 3" w:uiPriority="48"/>
-    <w:lsdException w:name="Grid Table 4" w:uiPriority="49"/>
-    <w:lsdException w:name="Grid Table 5 Dark" w:uiPriority="50"/>
-    <w:lsdException w:name="Grid Table 6 Colorful" w:uiPriority="51"/>
-    <w:lsdException w:name="Grid Table 7 Colorful" w:uiPriority="52"/>
-    <w:lsdException w:name="Grid Table 1 Light Accent 1" w:uiPriority="46"/>
-    <w:lsdException w:name="Grid Table 2 Accent 1" w:uiPriority="47"/>
-    <w:lsdException w:name="Grid Table 3 Accent 1" w:uiPriority="48"/>
-    <w:lsdException w:name="Grid Table 4 Accent 1" w:uiPriority="49"/>
-    <w:lsdException w:name="Grid Table 5 Dark Accent 1" w:uiPriority="50"/>
-    <w:lsdException w:name="Grid Table 6 Colorful Accent 1" w:uiPriority="51"/>
-    <w:lsdException w:name="Grid Table 7 Colorful Accent 1" w:uiPriority="52"/>
-    <w:lsdException w:name="Grid Table 1 Light Accent 2" w:uiPriority="46"/>
-    <w:lsdException w:name="Grid Table 2 Accent 2" w:uiPriority="47"/>
-    <w:lsdException w:name="Grid Table 3 Accent 2" w:uiPriority="48"/>
-    <w:lsdException w:name="Grid Table 4 Accent 2" w:uiPriority="49"/>
-    <w:lsdException w:name="Grid Table 5 Dark Accent 2" w:uiPriority="50"/>
-    <w:lsdException w:name="Grid Table 6 Colorful Accent 2" w:uiPriority="51"/>
-    <w:lsdException w:name="Grid Table 7 Colorful Accent 2" w:uiPriority="52"/>
-    <w:lsdException w:name="Grid Table 1 Light Accent 3" w:uiPriority="46"/>
-    <w:lsdException w:name="Grid Table 2 Accent 3" w:uiPriority="47"/>
-    <w:lsdException w:name="Grid Table 3 Accent 3" w:uiPriority="48"/>
-    <w:lsdException w:name="Grid Table 4 Accent 3" w:uiPriority="49"/>
-    <w:lsdException w:name="Grid Table 5 Dark Accent 3" w:uiPriority="50"/>
-    <w:lsdException w:name="Grid Table 6 Colorful Accent 3" w:uiPriority="51"/>
-    <w:lsdException w:name="Grid Table 7 Colorful Accent 3" w:uiPriority="52"/>
-    <w:lsdException w:name="Grid Table 1 Light Accent 4" w:uiPriority="46"/>
-    <w:lsdException w:name="Grid Table 2 Accent 4" w:uiPriority="47"/>
-    <w:lsdException w:name="Grid Table 3 Accent 4" w:uiPriority="48"/>
-    <w:lsdException w:name="Grid Table 4 Accent 4" w:uiPriority="49"/>
-    <w:lsdException w:name="Grid Table 5 Dark Accent 4" w:uiPriority="50"/>
-    <w:lsdException w:name="Grid Table 6 Colorful Accent 4" w:uiPriority="51"/>
-    <w:lsdException w:name="Grid Table 7 Colorful Accent 4" w:uiPriority="52"/>
-    <w:lsdException w:name="Grid Table 1 Light Accent 5" w:uiPriority="46"/>
-    <w:lsdException w:name="Grid Table 2 Accent 5" w:uiPriority="47"/>
-    <w:lsdException w:name="Grid Table 3 Accent 5" w:uiPriority="48"/>
-    <w:lsdException w:name="Grid Table 4 Accent 5" w:uiPriority="49"/>
-    <w:lsdException w:name="Grid Table 5 Dark Accent 5" w:uiPriority="50"/>
-    <w:lsdException w:name="Grid Table 6 Colorful Accent 5" w:uiPriority="51"/>
-    <w:lsdException w:name="Grid Table 7 Colorful Accent 5" w:uiPriority="52"/>
-    <w:lsdException w:name="Grid Table 1 Light Accent 6" w:uiPriority="46"/>
-    <w:lsdException w:name="Grid Table 2 Accent 6" w:uiPriority="47"/>
-    <w:lsdException w:name="Grid Table 3 Accent 6" w:uiPriority="48"/>
-    <w:lsdException w:name="Grid Table 4 Accent 6" w:uiPriority="49"/>
-    <w:lsdException w:name="Grid Table 5 Dark Accent 6" w:uiPriority="50"/>
-    <w:lsdException w:name="Grid Table 6 Colorful Accent 6" w:uiPriority="51"/>
-    <w:lsdException w:name="Grid Table 7 Colorful Accent 6" w:uiPriority="52"/>
-    <w:lsdException w:name="List Table 1 Light" w:uiPriority="46"/>
-    <w:lsdException w:name="List Table 2" w:uiPriority="47"/>
-    <w:lsdException w:name="List Table 3" w:uiPriority="48"/>
-    <w:lsdException w:name="List Table 4" w:uiPriority="49"/>
-    <w:lsdException w:name="List Table 5 Dark" w:uiPriority="50"/>
-    <w:lsdException w:name="List Table 6 Colorful" w:uiPriority="51"/>
-    <w:lsdException w:name="List Table 7 Colorful" w:uiPriority="52"/>
-    <w:lsdException w:name="List Table 1 Light Accent 1" w:uiPriority="46"/>
-    <w:lsdException w:name="List Table 2 Accent 1" w:uiPriority="47"/>
-    <w:lsdException w:name="List Table 3 Accent 1" w:uiPriority="48"/>
-    <w:lsdException w:name="List Table 4 Accent 1" w:uiPriority="49"/>
-    <w:lsdException w:name="List Table 5 Dark Accent 1" w:uiPriority="50"/>
-    <w:lsdException w:name="List Table 6 Colorful Accent 1" w:uiPriority="51"/>
-    <w:lsdException w:name="List Table 7 Colorful Accent 1" w:uiPriority="52"/>
-    <w:lsdException w:name="List Table 1 Light Accent 2" w:uiPriority="46"/>
-    <w:lsdException w:name="List Table 2 Accent 2" w:uiPriority="47"/>
-    <w:lsdException w:name="List Table 3 Accent 2" w:uiPriority="48"/>
-    <w:lsdException w:name="List Table 4 Accent 2" w:uiPriority="49"/>
-    <w:lsdException w:name="List Table 5 Dark Accent 2" w:uiPriority="50"/>
-    <w:lsdException w:name="List Table 6 Colorful Accent 2" w:uiPriority="51"/>
-    <w:lsdException w:name="List Table 7 Colorful Accent 2" w:uiPriority="52"/>
-    <w:lsdException w:name="List Table 1 Light Accent 3" w:uiPriority="46"/>
-    <w:lsdException w:name="List Table 2 Accent 3" w:uiPriority="47"/>
-    <w:lsdException w:name="List Table 3 Accent 3" w:uiPriority="48"/>
-    <w:lsdException w:name="List Table 4 Accent 3" w:uiPriority="49"/>
-    <w:lsdException w:name="List Table 5 Dark Accent 3" w:uiPriority="50"/>
-    <w:lsdException w:name="List Table 6 Colorful Accent 3" w:uiPriority="51"/>
-    <w:lsdException w:name="List Table 7 Colorful Accent 3" w:uiPriority="52"/>
-    <w:lsdException w:name="List Table 1 Light Accent 4" w:uiPriority="46"/>
-    <w:lsdException w:name="List Table 2 Accent 4" w:uiPriority="47"/>
-    <w:lsdException w:name="List Table 3 Accent 4" w:uiPriority="48"/>
-    <w:lsdException w:name="List Table 4 Accent 4" w:uiPriority="49"/>
-    <w:lsdException w:name="List Table 5 Dark Accent 4" w:uiPriority="50"/>
-    <w:lsdException w:name="List Table 6 Colorful Accent 4" w:uiPriority="51"/>
-    <w:lsdException w:name="List Table 7 Colorful Accent 4" w:uiPriority="52"/>
-    <w:lsdException w:name="List Table 1 Light Accent 5" w:uiPriority="46"/>
-    <w:lsdException w:name="List Table 2 Accent 5" w:uiPriority="47"/>
-    <w:lsdException w:name="List Table 3 Accent 5" w:uiPriority="48"/>
-    <w:lsdException w:name="List Table 4 Accent 5" w:uiPriority="49"/>
-    <w:lsdException w:name="List Table 5 Dark Accent 5" w:uiPriority="50"/>
-    <w:lsdException w:name="List Table 6 Colorful Accent 5" w:uiPriority="51"/>
-    <w:lsdException w:name="List Table 7 Colorful Accent 5" w:uiPriority="52"/>
-    <w:lsdException w:name="List Table 1 Light Accent 6" w:uiPriority="46"/>
-    <w:lsdException w:name="List Table 2 Accent 6" w:uiPriority="47"/>
-    <w:lsdException w:name="List Table 3 Accent 6" w:uiPriority="48"/>
-    <w:lsdException w:name="List Table 4 Accent 6" w:uiPriority="49"/>
-    <w:lsdException w:name="List Table 5 Dark Accent 6" w:uiPriority="50"/>
-    <w:lsdException w:name="List Table 6 Colorful Accent 6" w:uiPriority="51"/>
-    <w:lsdException w:name="List Table 7 Colorful Accent 6" w:uiPriority="52"/>
-    <w:lsdException w:name="Mention" w:semiHidden="1" w:unhideWhenUsed="1"/>
-    <w:lsdException w:name="Smart Hyperlink" w:semiHidden="1" w:unhideWhenUsed="1"/>
-    <w:lsdException w:name="Hashtag" w:semiHidden="1" w:unhideWhenUsed="1"/>
-    <w:lsdException w:name="Unresolved Mention" w:semiHidden="1" w:unhideWhenUsed="1"/>
-    <w:lsdException w:name="Smart Link" w:semiHidden="1" w:unhideWhenUsed="1"/>
+  <w:latentStyles w:defLockedState="0" w:defUIPriority="99" w:defSemiHidden="1" w:defUnhideWhenUsed="1" w:defQFormat="0" w:count="267">
+    <w:lsdException w:name="Normal" w:semiHidden="0" w:uiPriority="0" w:unhideWhenUsed="0" w:qFormat="1"/>
+    <w:lsdException w:name="heading 1" w:semiHidden="0" w:uiPriority="9" w:unhideWhenUsed="0" w:qFormat="1"/>
+    <w:lsdException w:name="heading 2" w:uiPriority="9" w:qFormat="1"/>
+    <w:lsdException w:name="heading 3" w:uiPriority="9" w:qFormat="1"/>
+    <w:lsdException w:name="heading 4" w:uiPriority="9" w:qFormat="1"/>
+    <w:lsdException w:name="heading 5" w:uiPriority="9" w:qFormat="1"/>
+    <w:lsdException w:name="heading 6" w:uiPriority="9" w:qFormat="1"/>
+    <w:lsdException w:name="heading 7" w:uiPriority="9" w:qFormat="1"/>
+    <w:lsdException w:name="heading 8" w:uiPriority="9" w:qFormat="1"/>
+    <w:lsdException w:name="heading 9" w:uiPriority="9" w:qFormat="1"/>
+    <w:lsdException w:name="toc 1" w:uiPriority="39"/>
+    <w:lsdException w:name="toc 2" w:uiPriority="39"/>
+    <w:lsdException w:name="toc 3" w:uiPriority="39"/>
+    <w:lsdException w:name="toc 4" w:uiPriority="39"/>
+    <w:lsdException w:name="toc 5" w:uiPriority="39"/>
+    <w:lsdException w:name="toc 6" w:uiPriority="39"/>
+    <w:lsdException w:name="toc 7" w:uiPriority="39"/>
+    <w:lsdException w:name="toc 8" w:uiPriority="39"/>
+    <w:lsdException w:name="toc 9" w:uiPriority="39"/>
+    <w:lsdException w:name="caption" w:uiPriority="35" w:qFormat="1"/>
+    <w:lsdException w:name="Title" w:semiHidden="0" w:uiPriority="10" w:unhideWhenUsed="0" w:qFormat="1"/>
+    <w:lsdException w:name="Default Paragraph Font" w:uiPriority="1"/>
+    <w:lsdException w:name="Subtitle" w:semiHidden="0" w:uiPriority="11" w:unhideWhenUsed="0" w:qFormat="1"/>
+    <w:lsdException w:name="Strong" w:semiHidden="0" w:uiPriority="22" w:unhideWhenUsed="0" w:qFormat="1"/>
+    <w:lsdException w:name="Emphasis" w:semiHidden="0" w:uiPriority="20" w:unhideWhenUsed="0" w:qFormat="1"/>
+    <w:lsdException w:name="Table Grid" w:uiPriority="59"/>
+    <w:lsdException w:name="Placeholder Text" w:unhideWhenUsed="0"/>
+    <w:lsdException w:name="No Spacing" w:semiHidden="0" w:uiPriority="1" w:unhideWhenUsed="0" w:qFormat="1"/>
+    <w:lsdException w:name="Light Shading" w:semiHidden="0" w:uiPriority="60" w:unhideWhenUsed="0"/>
+    <w:lsdException w:name="Light List" w:semiHidden="0" w:uiPriority="61" w:unhideWhenUsed="0"/>
+    <w:lsdException w:name="Light Grid" w:semiHidden="0" w:uiPriority="62" w:unhideWhenUsed="0"/>
+    <w:lsdException w:name="Medium Shading 1" w:semiHidden="0" w:uiPriority="63" w:unhideWhenUsed="0"/>
+    <w:lsdException w:name="Medium Shading 2" w:semiHidden="0" w:uiPriority="64" w:unhideWhenUsed="0"/>
+    <w:lsdException w:name="Medium List 1" w:semiHidden="0" w:uiPriority="65" w:unhideWhenUsed="0"/>
+    <w:lsdException w:name="Medium List 2" w:semiHidden="0" w:uiPriority="66" w:unhideWhenUsed="0"/>
+    <w:lsdException w:name="Medium Grid 1" w:semiHidden="0" w:uiPriority="67" w:unhideWhenUsed="0"/>
+    <w:lsdException w:name="Medium Grid 2" w:semiHidden="0" w:uiPriority="68" w:unhideWhenUsed="0"/>
+    <w:lsdException w:name="Medium Grid 3" w:semiHidden="0" w:uiPriority="69" w:unhideWhenUsed="0"/>
+    <w:lsdException w:name="Dark List" w:semiHidden="0" w:uiPriority="70" w:unhideWhenUsed="0"/>
+    <w:lsdException w:name="Colorful Shading" w:semiHidden="0" w:uiPriority="71" w:unhideWhenUsed="0"/>
+    <w:lsdException w:name="Colorful List" w:semiHidden="0" w:uiPriority="72" w:unhideWhenUsed="0"/>
+    <w:lsdException w:name="Colorful Grid" w:semiHidden="0" w:uiPriority="73" w:unhideWhenUsed="0"/>
+    <w:lsdException w:name="Light Shading Accent 1" w:semiHidden="0" w:uiPriority="60" w:unhideWhenUsed="0"/>
+    <w:lsdException w:name="Light List Accent 1" w:semiHidden="0" w:uiPriority="61" w:unhideWhenUsed="0"/>
+    <w:lsdException w:name="Light Grid Accent 1" w:semiHidden="0" w:uiPriority="62" w:unhideWhenUsed="0"/>
+    <w:lsdException w:name="Medium Shading 1 Accent 1" w:semiHidden="0" w:uiPriority="63" w:unhideWhenUsed="0"/>
+    <w:lsdException w:name="Medium Shading 2 Accent 1" w:semiHidden="0" w:uiPriority="64" w:unhideWhenUsed="0"/>
+    <w:lsdException w:name="Medium List 1 Accent 1" w:semiHidden="0" w:uiPriority="65" w:unhideWhenUsed="0"/>
+    <w:lsdException w:name="Revision" w:unhideWhenUsed="0"/>
+    <w:lsdException w:name="List Paragraph" w:semiHidden="0" w:uiPriority="34" w:unhideWhenUsed="0" w:qFormat="1"/>
+    <w:lsdException w:name="Quote" w:semiHidden="0" w:uiPriority="29" w:unhideWhenUsed="0" w:qFormat="1"/>
+    <w:lsdException w:name="Intense Quote" w:semiHidden="0" w:uiPriority="30" w:unhideWhenUsed="0" w:qFormat="1"/>
+    <w:lsdException w:name="Medium List 2 Accent 1" w:semiHidden="0" w:uiPriority="66" w:unhideWhenUsed="0"/>
+    <w:lsdException w:name="Medium Grid 1 Accent 1" w:semiHidden="0" w:uiPriority="67" w:unhideWhenUsed="0"/>
+    <w:lsdException w:name="Medium Grid 2 Accent 1" w:semiHidden="0" w:uiPriority="68" w:unhideWhenUsed="0"/>
+    <w:lsdException w:name="Medium Grid 3 Accent 1" w:semiHidden="0" w:uiPriority="69" w:unhideWhenUsed="0"/>
+    <w:lsdException w:name="Dark List Accent 1" w:semiHidden="0" w:uiPriority="70" w:unhideWhenUsed="0"/>
+    <w:lsdException w:name="Colorful Shading Accent 1" w:semiHidden="0" w:uiPriority="71" w:unhideWhenUsed="0"/>
+    <w:lsdException w:name="Colorful List Accent 1" w:semiHidden="0" w:uiPriority="72" w:unhideWhenUsed="0"/>
+    <w:lsdException w:name="Colorful Grid Accent 1" w:semiHidden="0" w:uiPriority="73" w:unhideWhenUsed="0"/>
+    <w:lsdException w:name="Light Shading Accent 2" w:semiHidden="0" w:uiPriority="60" w:unhideWhenUsed="0"/>
+    <w:lsdException w:name="Light List Accent 2" w:semiHidden="0" w:uiPriority="61" w:unhideWhenUsed="0"/>
+    <w:lsdException w:name="Light Grid Accent 2" w:semiHidden="0" w:uiPriority="62" w:unhideWhenUsed="0"/>
+    <w:lsdException w:name="Medium Shading 1 Accent 2" w:semiHidden="0" w:uiPriority="63" w:unhideWhenUsed="0"/>
+    <w:lsdException w:name="Medium Shading 2 Accent 2" w:semiHidden="0" w:uiPriority="64" w:unhideWhenUsed="0"/>
+    <w:lsdException w:name="Medium List 1 Accent 2" w:semiHidden="0" w:uiPriority="65" w:unhideWhenUsed="0"/>
+    <w:lsdException w:name="Medium List 2 Accent 2" w:semiHidden="0" w:uiPriority="66" w:unhideWhenUsed="0"/>
+    <w:lsdException w:name="Medium Grid 1 Accent 2" w:semiHidden="0" w:uiPriority="67" w:unhideWhenUsed="0"/>
+    <w:lsdException w:name="Medium Grid 2 Accent 2" w:semiHidden="0" w:uiPriority="68" w:unhideWhenUsed="0"/>
+    <w:lsdException w:name="Medium Grid 3 Accent 2" w:semiHidden="0" w:uiPriority="69" w:unhideWhenUsed="0"/>
+    <w:lsdException w:name="Dark List Accent 2" w:semiHidden="0" w:uiPriority="70" w:unhideWhenUsed="0"/>
+    <w:lsdException w:name="Colorful Shading Accent 2" w:semiHidden="0" w:uiPriority="71" w:unhideWhenUsed="0"/>
+    <w:lsdException w:name="Colorful List Accent 2" w:semiHidden="0" w:uiPriority="72" w:unhideWhenUsed="0"/>
+    <w:lsdException w:name="Colorful Grid Accent 2" w:semiHidden="0" w:uiPriority="73" w:unhideWhenUsed="0"/>
+    <w:lsdException w:name="Light Shading Accent 3" w:semiHidden="0" w:uiPriority="60" w:unhideWhenUsed="0"/>
+    <w:lsdException w:name="Light List Accent 3" w:semiHidden="0" w:uiPriority="61" w:unhideWhenUsed="0"/>
+    <w:lsdException w:name="Light Grid Accent 3" w:semiHidden="0" w:uiPriority="62" w:unhideWhenUsed="0"/>
+    <w:lsdException w:name="Medium Shading 1 Accent 3" w:semiHidden="0" w:uiPriority="63" w:unhideWhenUsed="0"/>
+    <w:lsdException w:name="Medium Shading 2 Accent 3" w:semiHidden="0" w:uiPriority="64" w:unhideWhenUsed="0"/>
+    <w:lsdException w:name="Medium List 1 Accent 3" w:semiHidden="0" w:uiPriority="65" w:unhideWhenUsed="0"/>
+    <w:lsdException w:name="Medium List 2 Accent 3" w:semiHidden="0" w:uiPriority="66" w:unhideWhenUsed="0"/>
+    <w:lsdException w:name="Medium Grid 1 Accent 3" w:semiHidden="0" w:uiPriority="67" w:unhideWhenUsed="0"/>
+    <w:lsdException w:name="Medium Grid 2 Accent 3" w:semiHidden="0" w:uiPriority="68" w:unhideWhenUsed="0"/>
+    <w:lsdException w:name="Medium Grid 3 Accent 3" w:semiHidden="0" w:uiPriority="69" w:unhideWhenUsed="0"/>
+    <w:lsdException w:name="Dark List Accent 3" w:semiHidden="0" w:uiPriority="70" w:unhideWhenUsed="0"/>
+    <w:lsdException w:name="Colorful Shading Accent 3" w:semiHidden="0" w:uiPriority="71" w:unhideWhenUsed="0"/>
+    <w:lsdException w:name="Colorful List Accent 3" w:semiHidden="0" w:uiPriority="72" w:unhideWhenUsed="0"/>
+    <w:lsdException w:name="Colorful Grid Accent 3" w:semiHidden="0" w:uiPriority="73" w:unhideWhenUsed="0"/>
+    <w:lsdException w:name="Light Shading Accent 4" w:semiHidden="0" w:uiPriority="60" w:unhideWhenUsed="0"/>
+    <w:lsdException w:name="Light List Accent 4" w:semiHidden="0" w:uiPriority="61" w:unhideWhenUsed="0"/>
+    <w:lsdException w:name="Light Grid Accent 4" w:semiHidden="0" w:uiPriority="62" w:unhideWhenUsed="0"/>
+    <w:lsdException w:name="Medium Shading 1 Accent 4" w:semiHidden="0" w:uiPriority="63" w:unhideWhenUsed="0"/>
+    <w:lsdException w:name="Medium Shading 2 Accent 4" w:semiHidden="0" w:uiPriority="64" w:unhideWhenUsed="0"/>
+    <w:lsdException w:name="Medium List 1 Accent 4" w:semiHidden="0" w:uiPriority="65" w:unhideWhenUsed="0"/>
+    <w:lsdException w:name="Medium List 2 Accent 4" w:semiHidden="0" w:uiPriority="66" w:unhideWhenUsed="0"/>
+    <w:lsdException w:name="Medium Grid 1 Accent 4" w:semiHidden="0" w:uiPriority="67" w:unhideWhenUsed="0"/>
+    <w:lsdException w:name="Medium Grid 2 Accent 4" w:semiHidden="0" w:uiPriority="68" w:unhideWhenUsed="0"/>
+    <w:lsdException w:name="Medium Grid 3 Accent 4" w:semiHidden="0" w:uiPriority="69" w:unhideWhenUsed="0"/>
+    <w:lsdException w:name="Dark List Accent 4" w:semiHidden="0" w:uiPriority="70" w:unhideWhenUsed="0"/>
+    <w:lsdException w:name="Colorful Shading Accent 4" w:semiHidden="0" w:uiPriority="71" w:unhideWhenUsed="0"/>
+    <w:lsdException w:name="Colorful List Accent 4" w:semiHidden="0" w:uiPriority="72" w:unhideWhenUsed="0"/>
+    <w:lsdException w:name="Colorful Grid Accent 4" w:semiHidden="0" w:uiPriority="73" w:unhideWhenUsed="0"/>
+    <w:lsdException w:name="Light Shading Accent 5" w:semiHidden="0" w:uiPriority="60" w:unhideWhenUsed="0"/>
+    <w:lsdException w:name="Light List Accent 5" w:semiHidden="0" w:uiPriority="61" w:unhideWhenUsed="0"/>
+    <w:lsdException w:name="Light Grid Accent 5" w:semiHidden="0" w:uiPriority="62" w:unhideWhenUsed="0"/>
+    <w:lsdException w:name="Medium Shading 1 Accent 5" w:semiHidden="0" w:uiPriority="63" w:unhideWhenUsed="0"/>
+    <w:lsdException w:name="Medium Shading 2 Accent 5" w:semiHidden="0" w:uiPriority="64" w:unhideWhenUsed="0"/>
+    <w:lsdException w:name="Medium List 1 Accent 5" w:semiHidden="0" w:uiPriority="65" w:unhideWhenUsed="0"/>
+    <w:lsdException w:name="Medium List 2 Accent 5" w:semiHidden="0" w:uiPriority="66" w:unhideWhenUsed="0"/>
+    <w:lsdException w:name="Medium Grid 1 Accent 5" w:semiHidden="0" w:uiPriority="67" w:unhideWhenUsed="0"/>
+    <w:lsdException w:name="Medium Grid 2 Accent 5" w:semiHidden="0" w:uiPriority="68" w:unhideWhenUsed="0"/>
+    <w:lsdException w:name="Medium Grid 3 Accent 5" w:semiHidden="0" w:uiPriority="69" w:unhideWhenUsed="0"/>
+    <w:lsdException w:name="Dark List Accent 5" w:semiHidden="0" w:uiPriority="70" w:unhideWhenUsed="0"/>
+    <w:lsdException w:name="Colorful Shading Accent 5" w:semiHidden="0" w:uiPriority="71" w:unhideWhenUsed="0"/>
+    <w:lsdException w:name="Colorful List Accent 5" w:semiHidden="0" w:uiPriority="72" w:unhideWhenUsed="0"/>
+    <w:lsdException w:name="Colorful Grid Accent 5" w:semiHidden="0" w:uiPriority="73" w:unhideWhenUsed="0"/>
+    <w:lsdException w:name="Light Shading Accent 6" w:semiHidden="0" w:uiPriority="60" w:unhideWhenUsed="0"/>
+    <w:lsdException w:name="Light List Accent 6" w:semiHidden="0" w:uiPriority="61" w:unhideWhenUsed="0"/>
+    <w:lsdException w:name="Light Grid Accent 6" w:semiHidden="0" w:uiPriority="62" w:unhideWhenUsed="0"/>
+    <w:lsdException w:name="Medium Shading 1 Accent 6" w:semiHidden="0" w:uiPriority="63" w:unhideWhenUsed="0"/>
+    <w:lsdException w:name="Medium Shading 2 Accent 6" w:semiHidden="0" w:uiPriority="64" w:unhideWhenUsed="0"/>
+    <w:lsdException w:name="Medium List 1 Accent 6" w:semiHidden="0" w:uiPriority="65" w:unhideWhenUsed="0"/>
+    <w:lsdException w:name="Medium List 2 Accent 6" w:semiHidden="0" w:uiPriority="66" w:unhideWhenUsed="0"/>
+    <w:lsdException w:name="Medium Grid 1 Accent 6" w:semiHidden="0" w:uiPriority="67" w:unhideWhenUsed="0"/>
+    <w:lsdException w:name="Medium Grid 2 Accent 6" w:semiHidden="0" w:uiPriority="68" w:unhideWhenUsed="0"/>
+    <w:lsdException w:name="Medium Grid 3 Accent 6" w:semiHidden="0" w:uiPriority="69" w:unhideWhenUsed="0"/>
+    <w:lsdException w:name="Dark List Accent 6" w:semiHidden="0" w:uiPriority="70" w:unhideWhenUsed="0"/>
+    <w:lsdException w:name="Colorful Shading Accent 6" w:semiHidden="0" w:uiPriority="71" w:unhideWhenUsed="0"/>
+    <w:lsdException w:name="Colorful List Accent 6" w:semiHidden="0" w:uiPriority="72" w:unhideWhenUsed="0"/>
+    <w:lsdException w:name="Colorful Grid Accent 6" w:semiHidden="0" w:uiPriority="73" w:unhideWhenUsed="0"/>
+    <w:lsdException w:name="Subtle Emphasis" w:semiHidden="0" w:uiPriority="19" w:unhideWhenUsed="0" w:qFormat="1"/>
+    <w:lsdException w:name="Intense Emphasis" w:semiHidden="0" w:uiPriority="21" w:unhideWhenUsed="0" w:qFormat="1"/>
+    <w:lsdException w:name="Subtle Reference" w:semiHidden="0" w:uiPriority="31" w:unhideWhenUsed="0" w:qFormat="1"/>
+    <w:lsdException w:name="Intense Reference" w:semiHidden="0" w:uiPriority="32" w:unhideWhenUsed="0" w:qFormat="1"/>
+    <w:lsdException w:name="Book Title" w:semiHidden="0" w:uiPriority="33" w:unhideWhenUsed="0" w:qFormat="1"/>
+    <w:lsdException w:name="Bibliography" w:uiPriority="37"/>
+    <w:lsdException w:name="TOC Heading" w:uiPriority="39" w:qFormat="1"/>
   </w:latentStyles>
   <w:style w:type="paragraph" w:default="1" w:styleId="Normal">
     <w:name w:val="Normal"/>
     <w:qFormat/>
+    <w:rsid w:val="00163F86"/>
   </w:style>
   <w:style w:type="character" w:default="1" w:styleId="DefaultParagraphFont">
     <w:name w:val="Default Paragraph Font"/>
@@ -1858,6 +2895,7 @@
     <w:uiPriority w:val="99"/>
     <w:semiHidden/>
     <w:unhideWhenUsed/>
+    <w:qFormat/>
     <w:tblPr>
       <w:tblInd w:w="0" w:type="dxa"/>
       <w:tblCellMar>
@@ -1928,6 +2966,36 @@
     <w:link w:val="Footer"/>
     <w:uiPriority w:val="99"/>
     <w:rsid w:val="00973B42"/>
+  </w:style>
+  <w:style w:type="paragraph" w:styleId="BalloonText">
+    <w:name w:val="Balloon Text"/>
+    <w:basedOn w:val="Normal"/>
+    <w:link w:val="BalloonTextChar"/>
+    <w:uiPriority w:val="99"/>
+    <w:semiHidden/>
+    <w:unhideWhenUsed/>
+    <w:rsid w:val="006B1D2B"/>
+    <w:pPr>
+      <w:spacing w:after="0" w:line="240" w:lineRule="auto"/>
+    </w:pPr>
+    <w:rPr>
+      <w:rFonts w:ascii="Tahoma" w:hAnsi="Tahoma" w:cs="Tahoma"/>
+      <w:sz w:val="16"/>
+      <w:szCs w:val="16"/>
+    </w:rPr>
+  </w:style>
+  <w:style w:type="character" w:customStyle="1" w:styleId="BalloonTextChar">
+    <w:name w:val="Balloon Text Char"/>
+    <w:basedOn w:val="DefaultParagraphFont"/>
+    <w:link w:val="BalloonText"/>
+    <w:uiPriority w:val="99"/>
+    <w:semiHidden/>
+    <w:rsid w:val="006B1D2B"/>
+    <w:rPr>
+      <w:rFonts w:ascii="Tahoma" w:hAnsi="Tahoma" w:cs="Tahoma"/>
+      <w:sz w:val="16"/>
+      <w:szCs w:val="16"/>
+    </w:rPr>
   </w:style>
 </w:styles>
 </file>

</xml_diff>